<commit_message>
new certs, pdf, layout
</commit_message>
<xml_diff>
--- a/media/Daniel-Tomov-Resume.docx
+++ b/media/Daniel-Tomov-Resume.docx
@@ -254,7 +254,7 @@
                         </a:ln>
                         <a:extLst>
                           <a:ext uri="{909E8E84-426E-40dd-AFC4-6F175D3DCCD1}">
-                            <a14:hiddenFill xmlns="" xmlns:mo="http://schemas.microsoft.com/office/mac/office/2008/main" xmlns:mv="urn:schemas-microsoft-com:mac:vml" xmlns:o="urn:schemas-microsoft-com:office:office" xmlns:v="urn:schemas-microsoft-com:vml" xmlns:w10="urn:schemas-microsoft-com:office:word" xmlns:w="http://schemas.openxmlformats.org/wordprocessingml/2006/main" xmlns:a14="http://schemas.microsoft.com/office/drawing/2010/main" xmlns:oel="http://schemas.microsoft.com/office/2019/extlst">
+                            <a14:hiddenFill xmlns:oel="http://schemas.microsoft.com/office/2019/extlst" xmlns:a14="http://schemas.microsoft.com/office/drawing/2010/main" xmlns:w="http://schemas.openxmlformats.org/wordprocessingml/2006/main" xmlns:w10="urn:schemas-microsoft-com:office:word" xmlns:v="urn:schemas-microsoft-com:vml" xmlns:o="urn:schemas-microsoft-com:office:office" xmlns:mv="urn:schemas-microsoft-com:mac:vml" xmlns:mo="http://schemas.microsoft.com/office/mac/office/2008/main" xmlns="">
                               <a:noFill/>
                             </a14:hiddenFill>
                           </a:ext>
@@ -275,7 +275,7 @@
           </mc:Choice>
           <mc:Fallback>
             <w:pict>
-              <v:shapetype w14:anchorId="0EFB80AE" id="_x0000_t32" coordsize="21600,21600" o:spt="32" o:oned="t" path="m,l21600,21600e" filled="f">
+              <v:shapetype w14:anchorId="14CBF82D" id="_x0000_t32" coordsize="21600,21600" o:spt="32" o:oned="t" path="m,l21600,21600e" filled="f">
                 <v:path arrowok="t" fillok="f" o:connecttype="none"/>
                 <o:lock v:ext="edit" shapetype="t"/>
               </v:shapetype>
@@ -453,14 +453,20 @@
         <w:tab/>
       </w:r>
       <w:r>
-        <w:t xml:space="preserve">April </w:t>
-      </w:r>
-      <w:r>
-        <w:t xml:space="preserve">– Present </w:t>
+        <w:t>April</w:t>
+      </w:r>
+      <w:r>
+        <w:t xml:space="preserve"> </w:t>
       </w:r>
       <w:r>
         <w:t>2022</w:t>
       </w:r>
+      <w:r>
+        <w:t xml:space="preserve"> </w:t>
+      </w:r>
+      <w:r>
+        <w:t>– Present</w:t>
+      </w:r>
     </w:p>
     <w:p>
       <w:pPr>
@@ -522,7 +528,13 @@
       </w:r>
       <w:r>
         <w:tab/>
-        <w:t xml:space="preserve">April </w:t>
+        <w:t>April</w:t>
+      </w:r>
+      <w:r>
+        <w:t xml:space="preserve"> 2022</w:t>
+      </w:r>
+      <w:r>
+        <w:t xml:space="preserve"> </w:t>
       </w:r>
       <w:r>
         <w:t xml:space="preserve">– </w:t>
@@ -530,11 +542,75 @@
       <w:r>
         <w:t>Present</w:t>
       </w:r>
+    </w:p>
+    <w:p>
+      <w:pPr>
+        <w:pStyle w:val="Body"/>
+      </w:pPr>
+      <w:r>
+        <w:t>Created an instance of Home Assistant to control smart devices from different vendors</w:t>
+      </w:r>
+      <w:r>
+        <w:t xml:space="preserve"> and integrate it into a single dashboard. </w:t>
+      </w:r>
+      <w:r>
+        <w:t xml:space="preserve">Used </w:t>
+      </w:r>
+      <w:r>
+        <w:t xml:space="preserve">Let’s Encrypt to generate an SSL certificate </w:t>
+      </w:r>
+      <w:r>
+        <w:t>to ensure secure communication</w:t>
+      </w:r>
+      <w:r>
+        <w:t>.</w:t>
+      </w:r>
+    </w:p>
+    <w:p>
+      <w:pPr>
+        <w:pStyle w:val="Body"/>
+      </w:pPr>
+      <w:r>
+        <w:t xml:space="preserve">Created a DNS </w:t>
+      </w:r>
+      <w:r>
+        <w:t>sinkhole</w:t>
+      </w:r>
+      <w:r>
+        <w:t xml:space="preserve"> with Pi</w:t>
+      </w:r>
+      <w:r>
+        <w:t>-h</w:t>
+      </w:r>
+      <w:r>
+        <w:t xml:space="preserve">ole to monitor requests </w:t>
+      </w:r>
+      <w:r>
+        <w:t>to the internet.</w:t>
+      </w:r>
       <w:r>
         <w:t xml:space="preserve"> </w:t>
       </w:r>
       <w:r>
-        <w:t>2022</w:t>
+        <w:t xml:space="preserve">Also </w:t>
+      </w:r>
+      <w:r>
+        <w:t>used Pi-hole to create</w:t>
+      </w:r>
+      <w:r>
+        <w:t xml:space="preserve"> A records</w:t>
+      </w:r>
+      <w:r>
+        <w:t xml:space="preserve"> to access private servers </w:t>
+      </w:r>
+      <w:r>
+        <w:t xml:space="preserve">with a </w:t>
+      </w:r>
+      <w:r>
+        <w:t>FQDN.</w:t>
+      </w:r>
+      <w:r>
+        <w:t xml:space="preserve"> </w:t>
       </w:r>
     </w:p>
     <w:p>
@@ -542,22 +618,92 @@
         <w:pStyle w:val="Body"/>
       </w:pPr>
       <w:r>
-        <w:t>Created an instance of Home Assistant to control smart devices from different vendors</w:t>
-      </w:r>
-      <w:r>
-        <w:t xml:space="preserve"> and integrate it into a single dashboard. </w:t>
-      </w:r>
+        <w:t xml:space="preserve">Used Apache Guacamole to </w:t>
+      </w:r>
+      <w:r>
+        <w:t xml:space="preserve">create a web application that allows </w:t>
+      </w:r>
+      <w:r>
+        <w:t>remote access of systems inside a network from outside the network.</w:t>
+      </w:r>
+    </w:p>
+    <w:p>
+      <w:pPr>
+        <w:pStyle w:val="Body"/>
+      </w:pPr>
+      <w:r>
+        <w:t xml:space="preserve">Used Nginx to create a reverse proxy </w:t>
+      </w:r>
+      <w:r>
+        <w:t>to enable access from</w:t>
+      </w:r>
+      <w:r>
+        <w:t xml:space="preserve"> </w:t>
+      </w:r>
+      <w:r>
+        <w:t xml:space="preserve">the public network </w:t>
+      </w:r>
+      <w:r>
+        <w:t>to the private network to multiple applications while using one port.</w:t>
+      </w:r>
+      <w:r>
+        <w:t xml:space="preserve"> </w:t>
+      </w:r>
+      <w:r>
+        <w:t>Applications are secured with a Let’s Encrypt Certificate.</w:t>
+      </w:r>
+    </w:p>
+    <w:p>
+      <w:pPr>
+        <w:pStyle w:val="Body"/>
+      </w:pPr>
       <w:r>
         <w:t xml:space="preserve">Used </w:t>
       </w:r>
-      <w:r>
-        <w:t xml:space="preserve">Let’s Encrypt to generate an SSL certificate </w:t>
-      </w:r>
-      <w:r>
-        <w:t>to ensure secure communication</w:t>
-      </w:r>
-      <w:r>
-        <w:t>.</w:t>
+      <w:proofErr w:type="spellStart"/>
+      <w:r>
+        <w:t>Proxmox</w:t>
+      </w:r>
+      <w:proofErr w:type="spellEnd"/>
+      <w:r>
+        <w:t xml:space="preserve"> to create </w:t>
+      </w:r>
+      <w:r>
+        <w:t xml:space="preserve">containers </w:t>
+      </w:r>
+      <w:r>
+        <w:t xml:space="preserve">to </w:t>
+      </w:r>
+      <w:r>
+        <w:t xml:space="preserve">consolidate </w:t>
+      </w:r>
+      <w:r>
+        <w:t xml:space="preserve">both Nginx, Apache Guacamole, </w:t>
+      </w:r>
+      <w:r>
+        <w:t xml:space="preserve">Heimdall, </w:t>
+      </w:r>
+      <w:r>
+        <w:t>and Ubuntu on one machine.</w:t>
+      </w:r>
+      <w:r>
+        <w:t xml:space="preserve"> Then used Let’s Encrypt and </w:t>
+      </w:r>
+      <w:proofErr w:type="spellStart"/>
+      <w:r>
+        <w:t>Certbot</w:t>
+      </w:r>
+      <w:proofErr w:type="spellEnd"/>
+      <w:r>
+        <w:t xml:space="preserve"> to generate SSL certificates for </w:t>
+      </w:r>
+      <w:proofErr w:type="spellStart"/>
+      <w:r>
+        <w:t>Proxmox</w:t>
+      </w:r>
+      <w:proofErr w:type="spellEnd"/>
+      <w:r>
+        <w:t xml:space="preserve"> and Nginx.</w:t>
       </w:r>
     </w:p>
     <w:p>
@@ -565,46 +711,63 @@
         <w:pStyle w:val="Body"/>
       </w:pPr>
       <w:r>
-        <w:t xml:space="preserve">Created a DNS </w:t>
-      </w:r>
-      <w:r>
-        <w:t>sinkhole</w:t>
-      </w:r>
-      <w:r>
-        <w:t xml:space="preserve"> with Pi</w:t>
-      </w:r>
-      <w:r>
-        <w:t>-h</w:t>
-      </w:r>
-      <w:r>
-        <w:t xml:space="preserve">ole to monitor requests </w:t>
-      </w:r>
-      <w:r>
-        <w:t>to the internet.</w:t>
-      </w:r>
-      <w:r>
-        <w:t xml:space="preserve"> </w:t>
-      </w:r>
-      <w:r>
-        <w:t xml:space="preserve">Also </w:t>
-      </w:r>
-      <w:r>
-        <w:t>used Pi-hole to create</w:t>
-      </w:r>
-      <w:r>
-        <w:t xml:space="preserve"> A records</w:t>
-      </w:r>
-      <w:r>
-        <w:t xml:space="preserve"> to access private servers </w:t>
-      </w:r>
-      <w:r>
-        <w:t xml:space="preserve">with a </w:t>
-      </w:r>
-      <w:r>
-        <w:t>FQDN.</w:t>
-      </w:r>
-      <w:r>
-        <w:t xml:space="preserve"> </w:t>
+        <w:t xml:space="preserve">Created a dashboard using Heimdall to </w:t>
+      </w:r>
+      <w:r>
+        <w:t>access services from one place.</w:t>
+      </w:r>
+    </w:p>
+    <w:p>
+      <w:pPr>
+        <w:pStyle w:val="Heading1"/>
+      </w:pPr>
+      <w:r>
+        <w:t>Coding</w:t>
+      </w:r>
+      <w:r>
+        <w:t xml:space="preserve"> Experience</w:t>
+      </w:r>
+    </w:p>
+    <w:p>
+      <w:pPr>
+        <w:pStyle w:val="Heading2"/>
+      </w:pPr>
+      <w:r>
+        <w:t>Python</w:t>
+      </w:r>
+      <w:r>
+        <w:tab/>
+      </w:r>
+      <w:r>
+        <w:tab/>
+      </w:r>
+      <w:r>
+        <w:tab/>
+      </w:r>
+      <w:r>
+        <w:tab/>
+      </w:r>
+      <w:r>
+        <w:tab/>
+      </w:r>
+      <w:r>
+        <w:tab/>
+      </w:r>
+      <w:r>
+        <w:tab/>
+      </w:r>
+      <w:r>
+        <w:tab/>
+      </w:r>
+      <w:r>
+        <w:tab/>
+        <w:t xml:space="preserve">December 2019 </w:t>
+      </w:r>
+      <w:r>
+        <w:t xml:space="preserve">- </w:t>
+      </w:r>
+      <w:r>
+        <w:t>Present</w:t>
       </w:r>
     </w:p>
     <w:p>
@@ -612,13 +775,23 @@
         <w:pStyle w:val="Body"/>
       </w:pPr>
       <w:r>
-        <w:t xml:space="preserve">Used Apache Guacamole to </w:t>
-      </w:r>
-      <w:r>
-        <w:t xml:space="preserve">create a web application that allows </w:t>
-      </w:r>
-      <w:r>
-        <w:t>remote access of systems inside a network from outside the network.</w:t>
+        <w:t xml:space="preserve">Created a web app that performs similar functions to an </w:t>
+      </w:r>
+      <w:proofErr w:type="spellStart"/>
+      <w:r>
+        <w:t>Elgato</w:t>
+      </w:r>
+      <w:proofErr w:type="spellEnd"/>
+      <w:r>
+        <w:t xml:space="preserve"> Stream Deck. The app integrates with OBS through </w:t>
+      </w:r>
+      <w:proofErr w:type="spellStart"/>
+      <w:r>
+        <w:t>obs-websocket</w:t>
+      </w:r>
+      <w:proofErr w:type="spellEnd"/>
+      <w:r>
+        <w:t xml:space="preserve"> to control scenes and sources.</w:t>
       </w:r>
     </w:p>
     <w:p>
@@ -626,25 +799,7 @@
         <w:pStyle w:val="Body"/>
       </w:pPr>
       <w:r>
-        <w:t xml:space="preserve">Used Nginx to create a reverse proxy </w:t>
-      </w:r>
-      <w:r>
-        <w:t>to enable access from</w:t>
-      </w:r>
-      <w:r>
-        <w:t xml:space="preserve"> </w:t>
-      </w:r>
-      <w:r>
-        <w:t xml:space="preserve">the public network </w:t>
-      </w:r>
-      <w:r>
-        <w:t>to the private network to multiple applications while using one port.</w:t>
-      </w:r>
-      <w:r>
-        <w:t xml:space="preserve"> </w:t>
-      </w:r>
-      <w:r>
-        <w:t>Applications are secured with a Let’s Encrypt Certificate.</w:t>
+        <w:t>Created a web app that recommends attractions according to user’s search terms. This was made for the Coding and Programming Topic in the 2022 FBLA Competition.</w:t>
       </w:r>
     </w:p>
     <w:p>
@@ -652,50 +807,19 @@
         <w:pStyle w:val="Body"/>
       </w:pPr>
       <w:r>
-        <w:t xml:space="preserve">Used Proxmox to create </w:t>
-      </w:r>
-      <w:r>
-        <w:t xml:space="preserve">containers </w:t>
-      </w:r>
-      <w:r>
-        <w:t xml:space="preserve">to </w:t>
-      </w:r>
-      <w:r>
-        <w:t xml:space="preserve">consolidate </w:t>
-      </w:r>
-      <w:r>
-        <w:t xml:space="preserve">both Nginx, Apache Guacamole, </w:t>
-      </w:r>
-      <w:r>
-        <w:t xml:space="preserve">Heimdall, </w:t>
-      </w:r>
-      <w:r>
-        <w:t>and Ubuntu on one machine.</w:t>
-      </w:r>
-      <w:r>
-        <w:t xml:space="preserve"> Then used Let’s Encrypt and Certbot to generate SSL certificates for Proxmox and Nginx.</w:t>
-      </w:r>
-    </w:p>
-    <w:p>
-      <w:pPr>
-        <w:pStyle w:val="Body"/>
-      </w:pPr>
-      <w:r>
-        <w:t xml:space="preserve">Created a dashboard using Heimdall to </w:t>
-      </w:r>
-      <w:r>
-        <w:t>access services from one place.</w:t>
-      </w:r>
-    </w:p>
-    <w:p>
-      <w:pPr>
-        <w:pStyle w:val="Heading1"/>
-      </w:pPr>
-      <w:r>
-        <w:t>Coding</w:t>
-      </w:r>
-      <w:r>
-        <w:t xml:space="preserve"> Experience</w:t>
+        <w:t xml:space="preserve">Created a Discord Bot that replies to messages. The bot </w:t>
+      </w:r>
+      <w:r>
+        <w:t>uses</w:t>
+      </w:r>
+      <w:r>
+        <w:t xml:space="preserve"> use </w:t>
+      </w:r>
+      <w:r>
+        <w:t>artificial</w:t>
+      </w:r>
+      <w:r>
+        <w:t xml:space="preserve"> intelligence to converse with users.</w:t>
       </w:r>
     </w:p>
     <w:p>
@@ -703,85 +827,10 @@
         <w:pStyle w:val="Heading2"/>
       </w:pPr>
       <w:r>
-        <w:t>Python</w:t>
-      </w:r>
-      <w:r>
-        <w:tab/>
-      </w:r>
-      <w:r>
-        <w:tab/>
-      </w:r>
-      <w:r>
-        <w:tab/>
-      </w:r>
-      <w:r>
-        <w:tab/>
-      </w:r>
-      <w:r>
-        <w:tab/>
-      </w:r>
-      <w:r>
-        <w:tab/>
-      </w:r>
-      <w:r>
-        <w:tab/>
-      </w:r>
-      <w:r>
-        <w:tab/>
-      </w:r>
-      <w:r>
-        <w:tab/>
-        <w:t xml:space="preserve">December 2019 </w:t>
-      </w:r>
-      <w:r>
-        <w:t xml:space="preserve">- </w:t>
-      </w:r>
-      <w:r>
-        <w:t>Present</w:t>
-      </w:r>
-    </w:p>
-    <w:p>
-      <w:pPr>
-        <w:pStyle w:val="Body"/>
-      </w:pPr>
-      <w:r>
-        <w:t>Created a web app that performs similar functions to an Elgato Stream Deck. The app integrates with OBS through obs-websocket to control scenes and sources.</w:t>
-      </w:r>
-    </w:p>
-    <w:p>
-      <w:pPr>
-        <w:pStyle w:val="Body"/>
-      </w:pPr>
-      <w:r>
-        <w:t>Created a web app that recommends attractions according to user’s search terms. This was made for the Coding and Programming Topic in the 2022 FBLA Competition.</w:t>
-      </w:r>
-    </w:p>
-    <w:p>
-      <w:pPr>
-        <w:pStyle w:val="Body"/>
-      </w:pPr>
-      <w:r>
-        <w:t xml:space="preserve">Created a Discord Bot that replies to messages. The bot </w:t>
-      </w:r>
-      <w:r>
-        <w:t>uses</w:t>
-      </w:r>
-      <w:r>
-        <w:t xml:space="preserve"> use </w:t>
-      </w:r>
-      <w:r>
-        <w:t>artificial</w:t>
-      </w:r>
-      <w:r>
-        <w:t xml:space="preserve"> intelligence to converse with users.</w:t>
-      </w:r>
-    </w:p>
-    <w:p>
-      <w:pPr>
-        <w:pStyle w:val="Heading2"/>
-      </w:pPr>
-      <w:r>
         <w:t>Java</w:t>
+      </w:r>
+      <w:r>
+        <w:tab/>
       </w:r>
       <w:r>
         <w:tab/>
@@ -829,7 +878,239 @@
         </w:numPr>
       </w:pPr>
       <w:r>
-        <w:t>Made Minecraft Server plugins based on requests from the Bukkit Forums.</w:t>
+        <w:t xml:space="preserve">Made Minecraft Server plugins based on requests from the </w:t>
+      </w:r>
+      <w:proofErr w:type="spellStart"/>
+      <w:r>
+        <w:t>Bukkit</w:t>
+      </w:r>
+      <w:proofErr w:type="spellEnd"/>
+      <w:r>
+        <w:t xml:space="preserve"> Forums.</w:t>
+      </w:r>
+    </w:p>
+    <w:p>
+      <w:pPr>
+        <w:pStyle w:val="Heading2"/>
+      </w:pPr>
+      <w:r>
+        <w:t xml:space="preserve">HTML, CSS, and </w:t>
+      </w:r>
+      <w:proofErr w:type="spellStart"/>
+      <w:r>
+        <w:t>Javascript</w:t>
+      </w:r>
+      <w:proofErr w:type="spellEnd"/>
+      <w:r>
+        <w:tab/>
+      </w:r>
+      <w:r>
+        <w:tab/>
+      </w:r>
+      <w:r>
+        <w:tab/>
+      </w:r>
+      <w:r>
+        <w:tab/>
+      </w:r>
+      <w:r>
+        <w:tab/>
+      </w:r>
+      <w:r>
+        <w:tab/>
+      </w:r>
+      <w:r>
+        <w:t>November 2018</w:t>
+      </w:r>
+      <w:r>
+        <w:t xml:space="preserve"> - </w:t>
+      </w:r>
+      <w:r>
+        <w:t>Present</w:t>
+      </w:r>
+    </w:p>
+    <w:p>
+      <w:pPr>
+        <w:pStyle w:val="Body"/>
+        <w:numPr>
+          <w:ilvl w:val="0"/>
+          <w:numId w:val="41"/>
+        </w:numPr>
+      </w:pPr>
+      <w:r>
+        <w:t>Created a website that represents a</w:t>
+      </w:r>
+      <w:r>
+        <w:t>n imaginary business</w:t>
+      </w:r>
+      <w:r>
+        <w:t xml:space="preserve"> called PandaBG. </w:t>
+      </w:r>
+      <w:r>
+        <w:t>The business sells Bulgarian pr</w:t>
+      </w:r>
+      <w:r>
+        <w:t xml:space="preserve">oducts </w:t>
+      </w:r>
+      <w:r>
+        <w:t>such as food, cloths, spices, and drinks.</w:t>
+      </w:r>
+      <w:r>
+        <w:t xml:space="preserve"> The website was made </w:t>
+      </w:r>
+      <w:r>
+        <w:t>to apply to The STEM and Technology Academy at Landstown High School.</w:t>
+      </w:r>
+    </w:p>
+    <w:p>
+      <w:pPr>
+        <w:pStyle w:val="Body"/>
+        <w:numPr>
+          <w:ilvl w:val="0"/>
+          <w:numId w:val="41"/>
+        </w:numPr>
+      </w:pPr>
+      <w:r>
+        <w:t>Created a personal website</w:t>
+      </w:r>
+      <w:r>
+        <w:t xml:space="preserve"> to </w:t>
+      </w:r>
+      <w:r>
+        <w:t>introduce me</w:t>
+      </w:r>
+      <w:r>
+        <w:rPr>
+          <w:rFonts w:asciiTheme="minorHAnsi" w:hAnsiTheme="minorHAnsi"/>
+          <w:lang w:val="bg-BG"/>
+        </w:rPr>
+        <w:t xml:space="preserve"> </w:t>
+      </w:r>
+      <w:r>
+        <w:rPr>
+          <w:rFonts w:asciiTheme="minorHAnsi" w:hAnsiTheme="minorHAnsi"/>
+        </w:rPr>
+        <w:t xml:space="preserve">to </w:t>
+      </w:r>
+      <w:r>
+        <w:rPr>
+          <w:rFonts w:asciiTheme="minorHAnsi" w:hAnsiTheme="minorHAnsi"/>
+        </w:rPr>
+        <w:t xml:space="preserve">potential employers </w:t>
+      </w:r>
+      <w:r>
+        <w:rPr>
+          <w:rFonts w:asciiTheme="minorHAnsi" w:hAnsiTheme="minorHAnsi"/>
+        </w:rPr>
+        <w:t>and others interested in</w:t>
+      </w:r>
+      <w:r>
+        <w:rPr>
+          <w:rFonts w:asciiTheme="minorHAnsi" w:hAnsiTheme="minorHAnsi"/>
+        </w:rPr>
+        <w:t xml:space="preserve"> learning more about me.</w:t>
+      </w:r>
+      <w:r>
+        <w:rPr>
+          <w:rFonts w:asciiTheme="minorHAnsi" w:hAnsiTheme="minorHAnsi"/>
+        </w:rPr>
+        <w:t xml:space="preserve"> </w:t>
+      </w:r>
+      <w:r>
+        <w:rPr>
+          <w:rFonts w:asciiTheme="minorHAnsi" w:hAnsiTheme="minorHAnsi"/>
+        </w:rPr>
+        <w:t xml:space="preserve">The website includes </w:t>
+      </w:r>
+      <w:r>
+        <w:rPr>
+          <w:rFonts w:asciiTheme="minorHAnsi" w:hAnsiTheme="minorHAnsi"/>
+        </w:rPr>
+        <w:t xml:space="preserve">a description about me, </w:t>
+      </w:r>
+      <w:r>
+        <w:rPr>
+          <w:rFonts w:asciiTheme="minorHAnsi" w:hAnsiTheme="minorHAnsi"/>
+        </w:rPr>
+        <w:t xml:space="preserve">my </w:t>
+      </w:r>
+      <w:r>
+        <w:rPr>
+          <w:rFonts w:asciiTheme="minorHAnsi" w:hAnsiTheme="minorHAnsi"/>
+        </w:rPr>
+        <w:t>certifications</w:t>
+      </w:r>
+      <w:r>
+        <w:rPr>
+          <w:rFonts w:asciiTheme="minorHAnsi" w:hAnsiTheme="minorHAnsi"/>
+        </w:rPr>
+        <w:t>,</w:t>
+      </w:r>
+      <w:r>
+        <w:rPr>
+          <w:rFonts w:asciiTheme="minorHAnsi" w:hAnsiTheme="minorHAnsi"/>
+        </w:rPr>
+        <w:t xml:space="preserve"> and accomplishments</w:t>
+      </w:r>
+      <w:r>
+        <w:rPr>
+          <w:rFonts w:asciiTheme="minorHAnsi" w:hAnsiTheme="minorHAnsi"/>
+        </w:rPr>
+        <w:t xml:space="preserve">. </w:t>
+      </w:r>
+      <w:r>
+        <w:rPr>
+          <w:rFonts w:asciiTheme="minorHAnsi" w:hAnsiTheme="minorHAnsi"/>
+        </w:rPr>
+        <w:t>The website is h</w:t>
+      </w:r>
+      <w:r>
+        <w:rPr>
+          <w:rFonts w:asciiTheme="minorHAnsi" w:hAnsiTheme="minorHAnsi"/>
+        </w:rPr>
+        <w:t xml:space="preserve">osted with </w:t>
+      </w:r>
+      <w:r>
+        <w:rPr>
+          <w:rFonts w:asciiTheme="minorHAnsi" w:hAnsiTheme="minorHAnsi"/>
+        </w:rPr>
+        <w:t>GitHub</w:t>
+      </w:r>
+      <w:r>
+        <w:rPr>
+          <w:rFonts w:asciiTheme="minorHAnsi" w:hAnsiTheme="minorHAnsi"/>
+        </w:rPr>
+        <w:t xml:space="preserve"> Pages with a custom hostname</w:t>
+      </w:r>
+      <w:r>
+        <w:rPr>
+          <w:rFonts w:asciiTheme="minorHAnsi" w:hAnsiTheme="minorHAnsi"/>
+        </w:rPr>
+        <w:t xml:space="preserve"> and protected with a</w:t>
+      </w:r>
+      <w:r>
+        <w:rPr>
+          <w:rFonts w:asciiTheme="minorHAnsi" w:hAnsiTheme="minorHAnsi"/>
+        </w:rPr>
+        <w:t>n</w:t>
+      </w:r>
+      <w:r>
+        <w:rPr>
+          <w:rFonts w:asciiTheme="minorHAnsi" w:hAnsiTheme="minorHAnsi"/>
+        </w:rPr>
+        <w:t xml:space="preserve"> SSL </w:t>
+      </w:r>
+      <w:r>
+        <w:rPr>
+          <w:rFonts w:asciiTheme="minorHAnsi" w:hAnsiTheme="minorHAnsi"/>
+        </w:rPr>
+        <w:t>key</w:t>
+      </w:r>
+      <w:r>
+        <w:rPr>
+          <w:rFonts w:asciiTheme="minorHAnsi" w:hAnsiTheme="minorHAnsi"/>
+        </w:rPr>
+        <w:t xml:space="preserve">. </w:t>
       </w:r>
     </w:p>
     <w:p>
@@ -946,9 +1227,11 @@
       <w:pPr>
         <w:pStyle w:val="Heading2"/>
       </w:pPr>
+      <w:proofErr w:type="spellStart"/>
       <w:r>
         <w:t>Vulnhub</w:t>
       </w:r>
+      <w:proofErr w:type="spellEnd"/>
       <w:r>
         <w:tab/>
       </w:r>
@@ -1017,7 +1300,15 @@
         <w:t xml:space="preserve">Completed the Double Trouble boxes which required utilizing a vulnerability in Apache </w:t>
       </w:r>
       <w:r>
-        <w:t>to change .htaccess to upload a PHP reverse shell.</w:t>
+        <w:t>to change .</w:t>
+      </w:r>
+      <w:proofErr w:type="spellStart"/>
+      <w:r>
+        <w:t>htaccess</w:t>
+      </w:r>
+      <w:proofErr w:type="spellEnd"/>
+      <w:r>
+        <w:t xml:space="preserve"> to upload a PHP reverse shell.</w:t>
       </w:r>
     </w:p>
     <w:p>
@@ -1025,6 +1316,7 @@
         <w:pStyle w:val="Heading2"/>
       </w:pPr>
       <w:r>
+        <w:lastRenderedPageBreak/>
         <w:t>CTF Challenges</w:t>
       </w:r>
       <w:r>
@@ -1098,7 +1390,15 @@
         <w:pStyle w:val="Body"/>
       </w:pPr>
       <w:r>
-        <w:t>Received more than 40,000 points in CyberStart giving the opportunity to compete for NCSF scholarships.</w:t>
+        <w:t xml:space="preserve">Received more than 40,000 points in </w:t>
+      </w:r>
+      <w:proofErr w:type="spellStart"/>
+      <w:r>
+        <w:t>CyberStart</w:t>
+      </w:r>
+      <w:proofErr w:type="spellEnd"/>
+      <w:r>
+        <w:t xml:space="preserve"> giving the opportunity to compete for NCSF scholarships.</w:t>
       </w:r>
     </w:p>
     <w:p>
@@ -1125,7 +1425,6 @@
         <w:pStyle w:val="Heading1"/>
       </w:pPr>
       <w:r>
-        <w:lastRenderedPageBreak/>
         <w:t>Certifications</w:t>
       </w:r>
     </w:p>

</xml_diff>

<commit_message>
fix spelling and add more info
</commit_message>
<xml_diff>
--- a/media/Daniel-Tomov-Resume.docx
+++ b/media/Daniel-Tomov-Resume.docx
@@ -253,7 +253,7 @@
                         </a:ln>
                         <a:extLst>
                           <a:ext uri="{909E8E84-426E-40dd-AFC4-6F175D3DCCD1}">
-                            <a14:hiddenFill xmlns="" xmlns:mo="http://schemas.microsoft.com/office/mac/office/2008/main" xmlns:mv="urn:schemas-microsoft-com:mac:vml" xmlns:o="urn:schemas-microsoft-com:office:office" xmlns:v="urn:schemas-microsoft-com:vml" xmlns:w10="urn:schemas-microsoft-com:office:word" xmlns:w="http://schemas.openxmlformats.org/wordprocessingml/2006/main" xmlns:a14="http://schemas.microsoft.com/office/drawing/2010/main" xmlns:oel="http://schemas.microsoft.com/office/2019/extlst">
+                            <a14:hiddenFill xmlns:oel="http://schemas.microsoft.com/office/2019/extlst" xmlns:a14="http://schemas.microsoft.com/office/drawing/2010/main" xmlns:w="http://schemas.openxmlformats.org/wordprocessingml/2006/main" xmlns:w10="urn:schemas-microsoft-com:office:word" xmlns:v="urn:schemas-microsoft-com:vml" xmlns:o="urn:schemas-microsoft-com:office:office" xmlns:mv="urn:schemas-microsoft-com:mac:vml" xmlns:mo="http://schemas.microsoft.com/office/mac/office/2008/main" xmlns="">
                               <a:noFill/>
                             </a14:hiddenFill>
                           </a:ext>
@@ -274,7 +274,7 @@
           </mc:Choice>
           <mc:Fallback>
             <w:pict>
-              <v:shapetype w14:anchorId="60BA43B3" id="_x0000_t32" coordsize="21600,21600" o:spt="32" o:oned="t" path="m,l21600,21600e" filled="f">
+              <v:shapetype w14:anchorId="46C8E869" id="_x0000_t32" coordsize="21600,21600" o:spt="32" o:oned="t" path="m,l21600,21600e" filled="f">
                 <v:path arrowok="t" fillok="f" o:connecttype="none"/>
                 <o:lock v:ext="edit" shapetype="t"/>
               </v:shapetype>
@@ -789,7 +789,7 @@
         <w:t xml:space="preserve">Created a Discord Bot that replies to messages. The bot </w:t>
       </w:r>
       <w:r>
-        <w:t>uses</w:t>
+        <w:t>implements</w:t>
       </w:r>
       <w:r>
         <w:t xml:space="preserve"> </w:t>
@@ -1179,145 +1179,80 @@
         <w:pStyle w:val="Body"/>
       </w:pPr>
       <w:r>
+        <w:t>Completed</w:t>
+      </w:r>
+      <w:r>
+        <w:t xml:space="preserve"> Starting Point </w:t>
+      </w:r>
+      <w:r>
+        <w:t>Challenges</w:t>
+      </w:r>
+    </w:p>
+    <w:p>
+      <w:pPr>
+        <w:pStyle w:val="Heading2"/>
+      </w:pPr>
+      <w:r>
+        <w:t>Vulnhub</w:t>
+      </w:r>
+      <w:r>
+        <w:tab/>
+      </w:r>
+      <w:r>
+        <w:tab/>
+      </w:r>
+      <w:r>
+        <w:tab/>
+      </w:r>
+      <w:r>
+        <w:tab/>
+      </w:r>
+      <w:r>
+        <w:tab/>
+      </w:r>
+      <w:r>
+        <w:tab/>
+      </w:r>
+      <w:r>
+        <w:tab/>
+      </w:r>
+      <w:r>
+        <w:tab/>
+      </w:r>
+      <w:r>
+        <w:tab/>
+      </w:r>
+      <w:r>
+        <w:t>N</w:t>
+      </w:r>
+      <w:r>
+        <w:t>ovember - D</w:t>
+      </w:r>
+      <w:r>
+        <w:t>ecember</w:t>
+      </w:r>
+      <w:r>
+        <w:t xml:space="preserve"> 202</w:t>
+      </w:r>
+      <w:r>
+        <w:t>1</w:t>
+      </w:r>
+    </w:p>
+    <w:p>
+      <w:pPr>
+        <w:pStyle w:val="Body"/>
+      </w:pPr>
+      <w:r>
         <w:t xml:space="preserve">Completed </w:t>
       </w:r>
       <w:r>
-        <w:t xml:space="preserve">the </w:t>
-      </w:r>
-      <w:r>
-        <w:t>Appointment Machine which required directory fuzzing</w:t>
-      </w:r>
-      <w:r>
-        <w:t>.</w:t>
-      </w:r>
-    </w:p>
-    <w:p>
-      <w:pPr>
-        <w:pStyle w:val="Body"/>
-      </w:pPr>
-      <w:r>
-        <w:t xml:space="preserve">Completed </w:t>
-      </w:r>
-      <w:r>
-        <w:t xml:space="preserve">the </w:t>
-      </w:r>
-      <w:r>
-        <w:t xml:space="preserve">Sequel Machine which required </w:t>
-      </w:r>
-      <w:r>
-        <w:t xml:space="preserve">searching a database with </w:t>
-      </w:r>
-      <w:r>
-        <w:t>SQL.</w:t>
-      </w:r>
-    </w:p>
-    <w:p>
-      <w:pPr>
-        <w:pStyle w:val="Body"/>
-      </w:pPr>
-      <w:r>
-        <w:t xml:space="preserve">Completed </w:t>
-      </w:r>
-      <w:r>
-        <w:t xml:space="preserve">the Crocodile Machine </w:t>
-      </w:r>
-      <w:r>
-        <w:t xml:space="preserve">which required </w:t>
-      </w:r>
-      <w:r>
-        <w:t xml:space="preserve">anonymously </w:t>
-      </w:r>
-      <w:r>
-        <w:t xml:space="preserve">logging into an FTP </w:t>
-      </w:r>
-      <w:r>
-        <w:t>server.</w:t>
-      </w:r>
-    </w:p>
-    <w:p>
-      <w:pPr>
-        <w:pStyle w:val="Heading2"/>
-      </w:pPr>
-      <w:r>
-        <w:t>Vulnhub</w:t>
-      </w:r>
-      <w:r>
-        <w:tab/>
-      </w:r>
-      <w:r>
-        <w:tab/>
-      </w:r>
-      <w:r>
-        <w:tab/>
-      </w:r>
-      <w:r>
-        <w:tab/>
-      </w:r>
-      <w:r>
-        <w:tab/>
-      </w:r>
-      <w:r>
-        <w:tab/>
-      </w:r>
-      <w:r>
-        <w:tab/>
-      </w:r>
-      <w:r>
-        <w:tab/>
-      </w:r>
-      <w:r>
-        <w:tab/>
-      </w:r>
-      <w:r>
-        <w:t>N</w:t>
-      </w:r>
-      <w:r>
-        <w:t>ovember - D</w:t>
-      </w:r>
-      <w:r>
-        <w:t>ecember</w:t>
-      </w:r>
-      <w:r>
-        <w:t xml:space="preserve"> 202</w:t>
-      </w:r>
-      <w:r>
-        <w:t>1</w:t>
-      </w:r>
-    </w:p>
-    <w:p>
-      <w:pPr>
-        <w:pStyle w:val="Body"/>
-      </w:pPr>
-      <w:r>
-        <w:t xml:space="preserve">Completed </w:t>
-      </w:r>
-      <w:r>
-        <w:t xml:space="preserve">the </w:t>
-      </w:r>
-      <w:r>
-        <w:t xml:space="preserve">Mercury box which required </w:t>
-      </w:r>
-      <w:r>
-        <w:t>SQL injection</w:t>
-      </w:r>
-    </w:p>
-    <w:p>
-      <w:pPr>
-        <w:pStyle w:val="Body"/>
-      </w:pPr>
-      <w:r>
-        <w:t xml:space="preserve">Completed the Double Trouble boxes which required utilizing a vulnerability in Apache </w:t>
-      </w:r>
-      <w:r>
-        <w:t>to change .</w:t>
-      </w:r>
-      <w:proofErr w:type="spellStart"/>
-      <w:r>
-        <w:t>htaccess</w:t>
-      </w:r>
-      <w:proofErr w:type="spellEnd"/>
-      <w:r>
-        <w:t xml:space="preserve"> to upload a PHP reverse shell.</w:t>
+        <w:t xml:space="preserve">Double Trouble, Mercury, Venus, Earth, </w:t>
+      </w:r>
+      <w:r>
+        <w:t xml:space="preserve">ica1, </w:t>
+      </w:r>
+      <w:r>
+        <w:t xml:space="preserve">and Vikings </w:t>
       </w:r>
     </w:p>
     <w:p>
@@ -1415,187 +1350,6 @@
       </w:r>
       <w:r>
         <w:t>.</w:t>
-      </w:r>
-    </w:p>
-    <w:p>
-      <w:pPr>
-        <w:pStyle w:val="Heading1"/>
-      </w:pPr>
-      <w:r>
-        <w:t>Awards and Competitions</w:t>
-      </w:r>
-    </w:p>
-    <w:p>
-      <w:pPr>
-        <w:pStyle w:val="Heading2"/>
-      </w:pPr>
-      <w:r>
-        <w:t>Future Business Leaders of America</w:t>
-      </w:r>
-      <w:r>
-        <w:tab/>
-      </w:r>
-      <w:r>
-        <w:tab/>
-      </w:r>
-      <w:r>
-        <w:tab/>
-      </w:r>
-      <w:r>
-        <w:tab/>
-      </w:r>
-      <w:r>
-        <w:tab/>
-      </w:r>
-      <w:r>
-        <w:t>2022</w:t>
-      </w:r>
-    </w:p>
-    <w:p>
-      <w:pPr>
-        <w:pStyle w:val="Body"/>
-      </w:pPr>
-      <w:r>
-        <w:t>Third place in Cybersecurity Competition</w:t>
-      </w:r>
-      <w:r>
-        <w:t>.</w:t>
-      </w:r>
-    </w:p>
-    <w:p>
-      <w:pPr>
-        <w:pStyle w:val="Body"/>
-      </w:pPr>
-      <w:r>
-        <w:t>Second place in Coding and Programming Competition</w:t>
-      </w:r>
-      <w:r>
-        <w:t>.</w:t>
-      </w:r>
-    </w:p>
-    <w:p>
-      <w:pPr>
-        <w:pStyle w:val="Heading2"/>
-      </w:pPr>
-      <w:r>
-        <w:t>Technology Student Association</w:t>
-      </w:r>
-      <w:r>
-        <w:tab/>
-      </w:r>
-      <w:r>
-        <w:tab/>
-      </w:r>
-      <w:r>
-        <w:tab/>
-      </w:r>
-      <w:r>
-        <w:tab/>
-      </w:r>
-      <w:r>
-        <w:tab/>
-      </w:r>
-      <w:r>
-        <w:tab/>
-      </w:r>
-      <w:r>
-        <w:t>2</w:t>
-      </w:r>
-      <w:r>
-        <w:t>022</w:t>
-      </w:r>
-    </w:p>
-    <w:p>
-      <w:pPr>
-        <w:pStyle w:val="Body"/>
-      </w:pPr>
-      <w:r>
-        <w:t>Third place in Cybersecurity Capture the Flag Competition</w:t>
-      </w:r>
-      <w:r>
-        <w:t>.</w:t>
-      </w:r>
-    </w:p>
-    <w:p>
-      <w:pPr>
-        <w:pStyle w:val="Heading2"/>
-      </w:pPr>
-      <w:r>
-        <w:t>Marine Advanced Technology Education ROV Competition</w:t>
-      </w:r>
-      <w:r>
-        <w:tab/>
-      </w:r>
-      <w:r>
-        <w:tab/>
-      </w:r>
-      <w:r>
-        <w:t>2022</w:t>
-      </w:r>
-    </w:p>
-    <w:p>
-      <w:pPr>
-        <w:pStyle w:val="Body"/>
-      </w:pPr>
-      <w:r>
-        <w:t>First place in the Mid-Atlantic Region</w:t>
-      </w:r>
-      <w:r>
-        <w:t>.</w:t>
-      </w:r>
-    </w:p>
-    <w:p>
-      <w:pPr>
-        <w:pStyle w:val="Body"/>
-      </w:pPr>
-      <w:r>
-        <w:t>Twenty-Second place in the World Championships</w:t>
-      </w:r>
-      <w:r>
-        <w:t>.</w:t>
-      </w:r>
-    </w:p>
-    <w:p>
-      <w:pPr>
-        <w:pStyle w:val="Heading2"/>
-      </w:pPr>
-      <w:r>
-        <w:t>Principle’s List</w:t>
-      </w:r>
-      <w:r>
-        <w:tab/>
-      </w:r>
-      <w:r>
-        <w:tab/>
-      </w:r>
-      <w:r>
-        <w:tab/>
-      </w:r>
-      <w:r>
-        <w:tab/>
-      </w:r>
-      <w:r>
-        <w:tab/>
-      </w:r>
-      <w:r>
-        <w:tab/>
-      </w:r>
-      <w:r>
-        <w:tab/>
-      </w:r>
-      <w:r>
-        <w:tab/>
-      </w:r>
-      <w:r>
-        <w:t>2022</w:t>
-      </w:r>
-    </w:p>
-    <w:p>
-      <w:pPr>
-        <w:pStyle w:val="Body"/>
-      </w:pPr>
-      <w:r>
-        <w:t>Twelve times at Landstown High School</w:t>
       </w:r>
     </w:p>
     <w:p>
@@ -1798,13 +1552,7 @@
         <w:tab/>
       </w:r>
       <w:r>
-        <w:t>I</w:t>
-      </w:r>
-      <w:r>
-        <w:t>fa</w:t>
-      </w:r>
-      <w:r>
-        <w:t>C3 Digital Literacy Certification</w:t>
+        <w:t>IC3 Digital Literacy Certification</w:t>
       </w:r>
       <w:r>
         <w:tab/>
@@ -1906,7 +1654,13 @@
         <w:t>(</w:t>
       </w:r>
       <w:r>
-        <w:t>Estimated October 2022</w:t>
+        <w:t xml:space="preserve">Estimated </w:t>
+      </w:r>
+      <w:r>
+        <w:t>December</w:t>
+      </w:r>
+      <w:r>
+        <w:t xml:space="preserve"> 2022</w:t>
       </w:r>
       <w:r>
         <w:t>)</w:t>
@@ -1935,13 +1689,8 @@
       <w:r>
         <w:tab/>
       </w:r>
-      <w:proofErr w:type="spellStart"/>
-      <w:r>
-        <w:t>GIAC</w:t>
-      </w:r>
-      <w:proofErr w:type="spellEnd"/>
-      <w:r>
-        <w:t xml:space="preserve"> Foundational Cybersecurity Technologies</w:t>
+      <w:r>
+        <w:t>GIAC Foundational Cybersecurity Technologies</w:t>
       </w:r>
       <w:r>
         <w:tab/>
@@ -2225,6 +1974,215 @@
           </w:p>
         </w:tc>
       </w:tr>
+      <w:tr>
+        <w:tc>
+          <w:tcPr>
+            <w:tcW w:w="3432" w:type="dxa"/>
+          </w:tcPr>
+          <w:p>
+            <w:pPr>
+              <w:pStyle w:val="Body"/>
+              <w:numPr>
+                <w:ilvl w:val="0"/>
+                <w:numId w:val="0"/>
+              </w:numPr>
+            </w:pPr>
+            <w:r>
+              <w:t>AP Physics 1</w:t>
+            </w:r>
+          </w:p>
+        </w:tc>
+        <w:tc>
+          <w:tcPr>
+            <w:tcW w:w="3138" w:type="dxa"/>
+          </w:tcPr>
+          <w:p>
+            <w:pPr>
+              <w:pStyle w:val="Body"/>
+              <w:numPr>
+                <w:ilvl w:val="0"/>
+                <w:numId w:val="0"/>
+              </w:numPr>
+            </w:pPr>
+            <w:r>
+              <w:t>Currently Taking</w:t>
+            </w:r>
+          </w:p>
+        </w:tc>
+        <w:tc>
+          <w:tcPr>
+            <w:tcW w:w="2766" w:type="dxa"/>
+          </w:tcPr>
+          <w:p>
+            <w:pPr>
+              <w:pStyle w:val="Body"/>
+              <w:numPr>
+                <w:ilvl w:val="0"/>
+                <w:numId w:val="0"/>
+              </w:numPr>
+            </w:pPr>
+            <w:r>
+              <w:t>N/A</w:t>
+            </w:r>
+          </w:p>
+        </w:tc>
+      </w:tr>
+      <w:tr>
+        <w:tc>
+          <w:tcPr>
+            <w:tcW w:w="3432" w:type="dxa"/>
+          </w:tcPr>
+          <w:p>
+            <w:pPr>
+              <w:pStyle w:val="Body"/>
+              <w:numPr>
+                <w:ilvl w:val="0"/>
+                <w:numId w:val="0"/>
+              </w:numPr>
+            </w:pPr>
+            <w:r>
+              <w:t>AP Government and Politics</w:t>
+            </w:r>
+          </w:p>
+        </w:tc>
+        <w:tc>
+          <w:tcPr>
+            <w:tcW w:w="3138" w:type="dxa"/>
+          </w:tcPr>
+          <w:p>
+            <w:pPr>
+              <w:pStyle w:val="Body"/>
+              <w:numPr>
+                <w:ilvl w:val="0"/>
+                <w:numId w:val="0"/>
+              </w:numPr>
+            </w:pPr>
+            <w:r>
+              <w:t>Currently Taking</w:t>
+            </w:r>
+          </w:p>
+        </w:tc>
+        <w:tc>
+          <w:tcPr>
+            <w:tcW w:w="2766" w:type="dxa"/>
+          </w:tcPr>
+          <w:p>
+            <w:pPr>
+              <w:pStyle w:val="Body"/>
+              <w:numPr>
+                <w:ilvl w:val="0"/>
+                <w:numId w:val="0"/>
+              </w:numPr>
+            </w:pPr>
+            <w:r>
+              <w:t>N/A</w:t>
+            </w:r>
+          </w:p>
+        </w:tc>
+      </w:tr>
+      <w:tr>
+        <w:tc>
+          <w:tcPr>
+            <w:tcW w:w="3432" w:type="dxa"/>
+          </w:tcPr>
+          <w:p>
+            <w:pPr>
+              <w:pStyle w:val="Body"/>
+              <w:numPr>
+                <w:ilvl w:val="0"/>
+                <w:numId w:val="0"/>
+              </w:numPr>
+            </w:pPr>
+            <w:r>
+              <w:t>AP Calculus BC</w:t>
+            </w:r>
+          </w:p>
+        </w:tc>
+        <w:tc>
+          <w:tcPr>
+            <w:tcW w:w="3138" w:type="dxa"/>
+          </w:tcPr>
+          <w:p>
+            <w:pPr>
+              <w:pStyle w:val="Body"/>
+              <w:numPr>
+                <w:ilvl w:val="0"/>
+                <w:numId w:val="0"/>
+              </w:numPr>
+            </w:pPr>
+            <w:r>
+              <w:t>Currently Taking</w:t>
+            </w:r>
+          </w:p>
+        </w:tc>
+        <w:tc>
+          <w:tcPr>
+            <w:tcW w:w="2766" w:type="dxa"/>
+          </w:tcPr>
+          <w:p>
+            <w:pPr>
+              <w:pStyle w:val="Body"/>
+              <w:numPr>
+                <w:ilvl w:val="0"/>
+                <w:numId w:val="0"/>
+              </w:numPr>
+            </w:pPr>
+            <w:r>
+              <w:t>N/A</w:t>
+            </w:r>
+          </w:p>
+        </w:tc>
+      </w:tr>
+      <w:tr>
+        <w:tc>
+          <w:tcPr>
+            <w:tcW w:w="3432" w:type="dxa"/>
+          </w:tcPr>
+          <w:p>
+            <w:pPr>
+              <w:pStyle w:val="Body"/>
+              <w:numPr>
+                <w:ilvl w:val="0"/>
+                <w:numId w:val="0"/>
+              </w:numPr>
+            </w:pPr>
+          </w:p>
+        </w:tc>
+        <w:tc>
+          <w:tcPr>
+            <w:tcW w:w="3138" w:type="dxa"/>
+          </w:tcPr>
+          <w:p>
+            <w:pPr>
+              <w:pStyle w:val="Body"/>
+              <w:numPr>
+                <w:ilvl w:val="0"/>
+                <w:numId w:val="0"/>
+              </w:numPr>
+            </w:pPr>
+            <w:r>
+              <w:t>Currently Taking</w:t>
+            </w:r>
+          </w:p>
+        </w:tc>
+        <w:tc>
+          <w:tcPr>
+            <w:tcW w:w="2766" w:type="dxa"/>
+          </w:tcPr>
+          <w:p>
+            <w:pPr>
+              <w:pStyle w:val="Body"/>
+              <w:numPr>
+                <w:ilvl w:val="0"/>
+                <w:numId w:val="0"/>
+              </w:numPr>
+            </w:pPr>
+            <w:r>
+              <w:t>N/A</w:t>
+            </w:r>
+          </w:p>
+        </w:tc>
+      </w:tr>
     </w:tbl>
     <w:p>
       <w:pPr>
@@ -2285,6 +2243,250 @@
       </w:r>
       <w:r>
         <w:t xml:space="preserve"> GPA</w:t>
+      </w:r>
+    </w:p>
+    <w:p>
+      <w:pPr>
+        <w:pStyle w:val="Heading1"/>
+      </w:pPr>
+      <w:r>
+        <w:t>Awards and Competitions</w:t>
+      </w:r>
+    </w:p>
+    <w:p>
+      <w:pPr>
+        <w:pStyle w:val="Heading2"/>
+      </w:pPr>
+      <w:r>
+        <w:t>Future Business Leaders of America</w:t>
+      </w:r>
+      <w:r>
+        <w:tab/>
+      </w:r>
+      <w:r>
+        <w:tab/>
+      </w:r>
+      <w:r>
+        <w:tab/>
+      </w:r>
+      <w:r>
+        <w:tab/>
+      </w:r>
+      <w:r>
+        <w:tab/>
+      </w:r>
+      <w:r>
+        <w:t>2022</w:t>
+      </w:r>
+    </w:p>
+    <w:p>
+      <w:pPr>
+        <w:pStyle w:val="Body"/>
+      </w:pPr>
+      <w:r>
+        <w:t>Third place in Cybersecurity Competition.</w:t>
+      </w:r>
+    </w:p>
+    <w:p>
+      <w:pPr>
+        <w:pStyle w:val="Body"/>
+      </w:pPr>
+      <w:r>
+        <w:t>Second place in Coding and Programming Competition.</w:t>
+      </w:r>
+    </w:p>
+    <w:p>
+      <w:pPr>
+        <w:pStyle w:val="Heading2"/>
+      </w:pPr>
+      <w:r>
+        <w:t>Technology Student Association</w:t>
+      </w:r>
+      <w:r>
+        <w:tab/>
+      </w:r>
+      <w:r>
+        <w:tab/>
+      </w:r>
+      <w:r>
+        <w:tab/>
+      </w:r>
+      <w:r>
+        <w:tab/>
+      </w:r>
+      <w:r>
+        <w:tab/>
+      </w:r>
+      <w:r>
+        <w:tab/>
+      </w:r>
+      <w:r>
+        <w:t>2022</w:t>
+      </w:r>
+    </w:p>
+    <w:p>
+      <w:pPr>
+        <w:pStyle w:val="Body"/>
+      </w:pPr>
+      <w:r>
+        <w:t>Third place in Cybersecurity Capture the Flag Competition.</w:t>
+      </w:r>
+    </w:p>
+    <w:p>
+      <w:pPr>
+        <w:pStyle w:val="Heading2"/>
+      </w:pPr>
+      <w:r>
+        <w:t>Marine Advanced Technology Education ROV Competition</w:t>
+      </w:r>
+      <w:r>
+        <w:tab/>
+      </w:r>
+      <w:r>
+        <w:tab/>
+      </w:r>
+      <w:r>
+        <w:t>2022</w:t>
+      </w:r>
+    </w:p>
+    <w:p>
+      <w:pPr>
+        <w:pStyle w:val="Body"/>
+      </w:pPr>
+      <w:r>
+        <w:t>First place in the Mid-Atlantic Region.</w:t>
+      </w:r>
+    </w:p>
+    <w:p>
+      <w:pPr>
+        <w:pStyle w:val="Body"/>
+      </w:pPr>
+      <w:r>
+        <w:t>Twenty-Second place in the World Championships.</w:t>
+      </w:r>
+    </w:p>
+    <w:p>
+      <w:pPr>
+        <w:pStyle w:val="Heading2"/>
+      </w:pPr>
+      <w:r>
+        <w:t>Principle’s List</w:t>
+      </w:r>
+      <w:r>
+        <w:tab/>
+      </w:r>
+      <w:r>
+        <w:tab/>
+      </w:r>
+      <w:r>
+        <w:tab/>
+      </w:r>
+      <w:r>
+        <w:tab/>
+      </w:r>
+      <w:r>
+        <w:tab/>
+      </w:r>
+      <w:r>
+        <w:tab/>
+      </w:r>
+      <w:r>
+        <w:tab/>
+      </w:r>
+      <w:r>
+        <w:tab/>
+      </w:r>
+      <w:r>
+        <w:t>2022</w:t>
+      </w:r>
+    </w:p>
+    <w:p>
+      <w:pPr>
+        <w:pStyle w:val="Body"/>
+      </w:pPr>
+      <w:r>
+        <w:t>Twelve times at Landstown High School</w:t>
+      </w:r>
+    </w:p>
+    <w:p>
+      <w:pPr>
+        <w:pStyle w:val="Heading1"/>
+      </w:pPr>
+      <w:r>
+        <w:t>Community Service Activities</w:t>
+      </w:r>
+    </w:p>
+    <w:p>
+      <w:pPr>
+        <w:pStyle w:val="Heading2"/>
+      </w:pPr>
+      <w:r>
+        <w:t>Helping</w:t>
+      </w:r>
+      <w:r>
+        <w:rPr>
+          <w:color w:val="000000"/>
+          <w:sz w:val="22"/>
+          <w:szCs w:val="22"/>
+        </w:rPr>
+        <w:t xml:space="preserve"> a teacher at Kempsville Academy</w:t>
+      </w:r>
+      <w:r>
+        <w:rPr>
+          <w:color w:val="000000"/>
+          <w:sz w:val="22"/>
+          <w:szCs w:val="22"/>
+        </w:rPr>
+        <w:t xml:space="preserve"> </w:t>
+      </w:r>
+      <w:r>
+        <w:rPr>
+          <w:color w:val="000000"/>
+          <w:sz w:val="22"/>
+          <w:szCs w:val="22"/>
+        </w:rPr>
+        <w:t>Inc</w:t>
+      </w:r>
+      <w:r>
+        <w:rPr>
+          <w:color w:val="000000"/>
+          <w:sz w:val="22"/>
+          <w:szCs w:val="22"/>
+        </w:rPr>
+        <w:tab/>
+      </w:r>
+      <w:r>
+        <w:rPr>
+          <w:color w:val="000000"/>
+          <w:sz w:val="22"/>
+          <w:szCs w:val="22"/>
+        </w:rPr>
+        <w:tab/>
+      </w:r>
+      <w:r>
+        <w:rPr>
+          <w:color w:val="000000"/>
+          <w:sz w:val="22"/>
+          <w:szCs w:val="22"/>
+        </w:rPr>
+        <w:tab/>
+      </w:r>
+      <w:r>
+        <w:rPr>
+          <w:color w:val="000000"/>
+          <w:sz w:val="22"/>
+          <w:szCs w:val="22"/>
+        </w:rPr>
+        <w:tab/>
+      </w:r>
+      <w:r>
+        <w:t>June 201</w:t>
+      </w:r>
+      <w:r>
+        <w:t>6</w:t>
+      </w:r>
+      <w:r>
+        <w:t>-Present</w:t>
       </w:r>
     </w:p>
     <w:sectPr>
@@ -5096,7 +5298,6 @@
   <w:style w:type="character" w:default="1" w:styleId="DefaultParagraphFont">
     <w:name w:val="Default Paragraph Font"/>
     <w:uiPriority w:val="1"/>
-    <w:semiHidden/>
     <w:unhideWhenUsed/>
   </w:style>
   <w:style w:type="table" w:default="1" w:styleId="TableNormal">

</xml_diff>

<commit_message>
update with new certs
</commit_message>
<xml_diff>
--- a/media/Daniel-Tomov-Resume.docx
+++ b/media/Daniel-Tomov-Resume.docx
@@ -152,7 +152,7 @@
           <w:rPr>
             <w:rStyle w:val="Hyperlink"/>
           </w:rPr>
-          <w:t>https://danieltomov.tk</w:t>
+          <w:t>https://danieltomov.me</w:t>
         </w:r>
       </w:hyperlink>
       <w:r>
@@ -252,7 +252,7 @@
                         </a:ln>
                         <a:extLst>
                           <a:ext uri="{909E8E84-426E-40dd-AFC4-6F175D3DCCD1}">
-                            <a14:hiddenFill xmlns="" xmlns:mo="http://schemas.microsoft.com/office/mac/office/2008/main" xmlns:mv="urn:schemas-microsoft-com:mac:vml" xmlns:o="urn:schemas-microsoft-com:office:office" xmlns:v="urn:schemas-microsoft-com:vml" xmlns:w10="urn:schemas-microsoft-com:office:word" xmlns:w="http://schemas.openxmlformats.org/wordprocessingml/2006/main" xmlns:a14="http://schemas.microsoft.com/office/drawing/2010/main">
+                            <a14:hiddenFill xmlns:a14="http://schemas.microsoft.com/office/drawing/2010/main" xmlns:w="http://schemas.openxmlformats.org/wordprocessingml/2006/main" xmlns:w10="urn:schemas-microsoft-com:office:word" xmlns:v="urn:schemas-microsoft-com:vml" xmlns:o="urn:schemas-microsoft-com:office:office" xmlns:mv="urn:schemas-microsoft-com:mac:vml" xmlns:mo="http://schemas.microsoft.com/office/mac/office/2008/main" xmlns="">
                               <a:noFill/>
                             </a14:hiddenFill>
                           </a:ext>
@@ -273,7 +273,7 @@
           </mc:Choice>
           <mc:Fallback>
             <w:pict>
-              <v:shapetype w14:anchorId="4B83D1AB" id="_x0000_t32" coordsize="21600,21600" o:spt="32" o:oned="t" path="m,l21600,21600e" filled="f">
+              <v:shapetype w14:anchorId="12BA1E39" id="_x0000_t32" coordsize="21600,21600" o:spt="32" o:oned="t" path="m,l21600,21600e" filled="f">
                 <v:path arrowok="t" fillok="f" o:connecttype="none"/>
                 <o:lock v:ext="edit" shapetype="t"/>
               </v:shapetype>
@@ -287,8 +287,7 @@
       <w:pPr>
         <w:pStyle w:val="Heading3"/>
         <w:rPr>
-          <w:sz w:val="8"/>
-          <w:szCs w:val="8"/>
+          <w:lang w:eastAsia="zh-TW"/>
         </w:rPr>
       </w:pPr>
       <w:r>
@@ -321,1375 +320,6 @@
         <w:pStyle w:val="Heading1"/>
       </w:pPr>
       <w:r>
-        <w:t>Networking Experience</w:t>
-      </w:r>
-    </w:p>
-    <w:p>
-      <w:pPr>
-        <w:pStyle w:val="Heading2"/>
-      </w:pPr>
-      <w:r>
-        <w:t>C</w:t>
-      </w:r>
-      <w:r>
-        <w:t>onfigured the home network</w:t>
-      </w:r>
-      <w:r>
-        <w:tab/>
-      </w:r>
-      <w:r>
-        <w:tab/>
-      </w:r>
-      <w:r>
-        <w:tab/>
-      </w:r>
-      <w:r>
-        <w:tab/>
-      </w:r>
-      <w:r>
-        <w:tab/>
-      </w:r>
-      <w:r>
-        <w:tab/>
-      </w:r>
-      <w:r>
-        <w:t>April</w:t>
-      </w:r>
-      <w:r>
-        <w:t xml:space="preserve"> </w:t>
-      </w:r>
-      <w:r>
-        <w:t>2022</w:t>
-      </w:r>
-      <w:r>
-        <w:t xml:space="preserve"> </w:t>
-      </w:r>
-      <w:r>
-        <w:t>– Present</w:t>
-      </w:r>
-    </w:p>
-    <w:p>
-      <w:pPr>
-        <w:pStyle w:val="Body"/>
-      </w:pPr>
-      <w:r>
-        <w:t>Used DHCP and Static Configurations to distribute IP addresses to devices on the network.</w:t>
-      </w:r>
-    </w:p>
-    <w:p>
-      <w:pPr>
-        <w:pStyle w:val="Body"/>
-      </w:pPr>
-      <w:r>
-        <w:t>Created port forwarding rules to allow outside traffic access private resources.</w:t>
-      </w:r>
-    </w:p>
-    <w:p>
-      <w:pPr>
-        <w:pStyle w:val="Body"/>
-      </w:pPr>
-      <w:r>
-        <w:t xml:space="preserve">Configured a SonicWall Firewall to allow the private network to access the internet and allow outside sources to access </w:t>
-      </w:r>
-      <w:r>
-        <w:t>private</w:t>
-      </w:r>
-      <w:r>
-        <w:t xml:space="preserve"> </w:t>
-      </w:r>
-      <w:r>
-        <w:t>serv</w:t>
-      </w:r>
-      <w:r>
-        <w:t>ices</w:t>
-      </w:r>
-      <w:r>
-        <w:t>.</w:t>
-      </w:r>
-    </w:p>
-    <w:p>
-      <w:pPr>
-        <w:pStyle w:val="Heading2"/>
-      </w:pPr>
-      <w:r>
-        <w:t>Home lab</w:t>
-      </w:r>
-      <w:r>
-        <w:tab/>
-      </w:r>
-      <w:r>
-        <w:tab/>
-      </w:r>
-      <w:r>
-        <w:tab/>
-      </w:r>
-      <w:r>
-        <w:tab/>
-      </w:r>
-      <w:r>
-        <w:tab/>
-      </w:r>
-      <w:r>
-        <w:tab/>
-      </w:r>
-      <w:r>
-        <w:tab/>
-      </w:r>
-      <w:r>
-        <w:tab/>
-      </w:r>
-      <w:r>
-        <w:tab/>
-        <w:t>April</w:t>
-      </w:r>
-      <w:r>
-        <w:t xml:space="preserve"> 2022</w:t>
-      </w:r>
-      <w:r>
-        <w:t xml:space="preserve"> </w:t>
-      </w:r>
-      <w:r>
-        <w:t xml:space="preserve">– </w:t>
-      </w:r>
-      <w:r>
-        <w:t>Present</w:t>
-      </w:r>
-    </w:p>
-    <w:p>
-      <w:pPr>
-        <w:pStyle w:val="Body"/>
-      </w:pPr>
-      <w:r>
-        <w:t>Created an instance of Home Assistant to control smart devices from different vendors</w:t>
-      </w:r>
-      <w:r>
-        <w:t xml:space="preserve"> and integrate it into a single dashboard. </w:t>
-      </w:r>
-      <w:r>
-        <w:t xml:space="preserve">Used </w:t>
-      </w:r>
-      <w:r>
-        <w:t xml:space="preserve">Let’s Encrypt to generate an SSL certificate </w:t>
-      </w:r>
-      <w:r>
-        <w:t>to ensure secure communication</w:t>
-      </w:r>
-      <w:r>
-        <w:t>.</w:t>
-      </w:r>
-    </w:p>
-    <w:p>
-      <w:pPr>
-        <w:pStyle w:val="Body"/>
-      </w:pPr>
-      <w:r>
-        <w:t xml:space="preserve">Created a DNS </w:t>
-      </w:r>
-      <w:r>
-        <w:t>sinkhole</w:t>
-      </w:r>
-      <w:r>
-        <w:t xml:space="preserve"> with Pi</w:t>
-      </w:r>
-      <w:r>
-        <w:t>-h</w:t>
-      </w:r>
-      <w:r>
-        <w:t xml:space="preserve">ole to monitor requests </w:t>
-      </w:r>
-      <w:r>
-        <w:t>to the internet.</w:t>
-      </w:r>
-      <w:r>
-        <w:t xml:space="preserve"> </w:t>
-      </w:r>
-      <w:r>
-        <w:t xml:space="preserve">Also </w:t>
-      </w:r>
-      <w:r>
-        <w:t>used Pi-hole to create</w:t>
-      </w:r>
-      <w:r>
-        <w:t xml:space="preserve"> </w:t>
-      </w:r>
-      <w:r>
-        <w:t xml:space="preserve">DNS </w:t>
-      </w:r>
-      <w:r>
-        <w:t>A records</w:t>
-      </w:r>
-      <w:r>
-        <w:t xml:space="preserve"> to access private servers </w:t>
-      </w:r>
-      <w:r>
-        <w:t xml:space="preserve">with a </w:t>
-      </w:r>
-      <w:r>
-        <w:t>FQDN.</w:t>
-      </w:r>
-      <w:r>
-        <w:t xml:space="preserve"> </w:t>
-      </w:r>
-    </w:p>
-    <w:p>
-      <w:pPr>
-        <w:pStyle w:val="Body"/>
-      </w:pPr>
-      <w:r>
-        <w:t xml:space="preserve">Used Apache Guacamole to </w:t>
-      </w:r>
-      <w:r>
-        <w:t xml:space="preserve">create a web application that allows </w:t>
-      </w:r>
-      <w:r>
-        <w:t xml:space="preserve">remote access of systems inside a network from </w:t>
-      </w:r>
-      <w:r>
-        <w:t>the public network</w:t>
-      </w:r>
-      <w:r>
-        <w:t>.</w:t>
-      </w:r>
-    </w:p>
-    <w:p>
-      <w:pPr>
-        <w:pStyle w:val="Body"/>
-      </w:pPr>
-      <w:r>
-        <w:t xml:space="preserve">Used Nginx to create a reverse proxy </w:t>
-      </w:r>
-      <w:r>
-        <w:t>to enable access from</w:t>
-      </w:r>
-      <w:r>
-        <w:t xml:space="preserve"> </w:t>
-      </w:r>
-      <w:r>
-        <w:t xml:space="preserve">the public network </w:t>
-      </w:r>
-      <w:r>
-        <w:t>to the private network to multiple applications while using one port.</w:t>
-      </w:r>
-      <w:r>
-        <w:t xml:space="preserve"> </w:t>
-      </w:r>
-      <w:r>
-        <w:t>Applications are secured with a Let’s Encrypt Certificate.</w:t>
-      </w:r>
-    </w:p>
-    <w:p>
-      <w:pPr>
-        <w:pStyle w:val="Body"/>
-      </w:pPr>
-      <w:r>
-        <w:t xml:space="preserve">Used Proxmox to create </w:t>
-      </w:r>
-      <w:r>
-        <w:t xml:space="preserve">containers </w:t>
-      </w:r>
-      <w:r>
-        <w:t xml:space="preserve">to </w:t>
-      </w:r>
-      <w:r>
-        <w:t xml:space="preserve">consolidate </w:t>
-      </w:r>
-      <w:r>
-        <w:t>Nginx, Apache Guacamole</w:t>
-      </w:r>
-      <w:r>
-        <w:t xml:space="preserve">, Samba, </w:t>
-      </w:r>
-      <w:proofErr w:type="spellStart"/>
-      <w:r>
-        <w:t>Jellyfin</w:t>
-      </w:r>
-      <w:proofErr w:type="spellEnd"/>
-      <w:r>
-        <w:t xml:space="preserve">, </w:t>
-      </w:r>
-      <w:r>
-        <w:t>and Ubuntu on one machine.</w:t>
-      </w:r>
-      <w:r>
-        <w:t xml:space="preserve"> Then used Let’s Encrypt and Certbot to generate SSL certificates for Proxmox and Nginx.</w:t>
-      </w:r>
-    </w:p>
-    <w:p>
-      <w:pPr>
-        <w:pStyle w:val="Body"/>
-      </w:pPr>
-      <w:r>
-        <w:t xml:space="preserve">Created a dashboard using Heimdall to </w:t>
-      </w:r>
-      <w:r>
-        <w:t>access services from one place.</w:t>
-      </w:r>
-    </w:p>
-    <w:p>
-      <w:pPr>
-        <w:pStyle w:val="Heading1"/>
-      </w:pPr>
-      <w:r>
-        <w:t>Coding</w:t>
-      </w:r>
-      <w:r>
-        <w:t xml:space="preserve"> Experience</w:t>
-      </w:r>
-    </w:p>
-    <w:p>
-      <w:pPr>
-        <w:pStyle w:val="Heading2"/>
-      </w:pPr>
-      <w:r>
-        <w:t>Python</w:t>
-      </w:r>
-      <w:r>
-        <w:tab/>
-      </w:r>
-      <w:r>
-        <w:tab/>
-      </w:r>
-      <w:r>
-        <w:tab/>
-      </w:r>
-      <w:r>
-        <w:tab/>
-      </w:r>
-      <w:r>
-        <w:tab/>
-      </w:r>
-      <w:r>
-        <w:tab/>
-      </w:r>
-      <w:r>
-        <w:tab/>
-      </w:r>
-      <w:r>
-        <w:tab/>
-      </w:r>
-      <w:r>
-        <w:tab/>
-        <w:t xml:space="preserve">December 2019 </w:t>
-      </w:r>
-      <w:r>
-        <w:t xml:space="preserve">- </w:t>
-      </w:r>
-      <w:r>
-        <w:t>Present</w:t>
-      </w:r>
-    </w:p>
-    <w:p>
-      <w:pPr>
-        <w:pStyle w:val="Body"/>
-      </w:pPr>
-      <w:r>
-        <w:t>Created a website with the goal of teaching elementary and middle school students the Python programming language to increase their interest in the fields of STEM. Implements cybersecurity topics such as hashing passwords, session tokens, code sanitization, and others.</w:t>
-      </w:r>
-    </w:p>
-    <w:p>
-      <w:pPr>
-        <w:pStyle w:val="Body"/>
-      </w:pPr>
-      <w:r>
-        <w:t xml:space="preserve">Created a web app that performs similar functions to an Elgato Stream Deck. The app integrates with OBS through </w:t>
-      </w:r>
-      <w:proofErr w:type="spellStart"/>
-      <w:r>
-        <w:t>obs-websocket</w:t>
-      </w:r>
-      <w:proofErr w:type="spellEnd"/>
-      <w:r>
-        <w:t xml:space="preserve"> to control scenes and sources.</w:t>
-      </w:r>
-    </w:p>
-    <w:p>
-      <w:pPr>
-        <w:pStyle w:val="Body"/>
-      </w:pPr>
-      <w:r>
-        <w:t xml:space="preserve">Created a web app that recommends attractions according to </w:t>
-      </w:r>
-      <w:r>
-        <w:t xml:space="preserve">the </w:t>
-      </w:r>
-      <w:r>
-        <w:t>user’s search terms. This was made for the Coding and Programming Topic in the 2022 FBLA Competition.</w:t>
-      </w:r>
-    </w:p>
-    <w:p>
-      <w:pPr>
-        <w:pStyle w:val="Heading2"/>
-      </w:pPr>
-      <w:r>
-        <w:t>Java</w:t>
-      </w:r>
-      <w:r>
-        <w:tab/>
-      </w:r>
-      <w:r>
-        <w:tab/>
-      </w:r>
-      <w:r>
-        <w:tab/>
-      </w:r>
-      <w:r>
-        <w:tab/>
-      </w:r>
-      <w:r>
-        <w:tab/>
-      </w:r>
-      <w:r>
-        <w:tab/>
-      </w:r>
-      <w:r>
-        <w:tab/>
-      </w:r>
-      <w:r>
-        <w:tab/>
-      </w:r>
-      <w:r>
-        <w:tab/>
-      </w:r>
-      <w:r>
-        <w:tab/>
-      </w:r>
-      <w:r>
-        <w:t>December 2021</w:t>
-      </w:r>
-      <w:r>
-        <w:t xml:space="preserve"> </w:t>
-      </w:r>
-      <w:r>
-        <w:t>–</w:t>
-      </w:r>
-      <w:r>
-        <w:t xml:space="preserve"> </w:t>
-      </w:r>
-      <w:r>
-        <w:t>February 2022</w:t>
-      </w:r>
-    </w:p>
-    <w:p>
-      <w:pPr>
-        <w:pStyle w:val="Body"/>
-        <w:numPr>
-          <w:ilvl w:val="0"/>
-          <w:numId w:val="41"/>
-        </w:numPr>
-      </w:pPr>
-      <w:r>
-        <w:t>Made Minecraft Server plugins based on requests from the Bukkit Forums.</w:t>
-      </w:r>
-    </w:p>
-    <w:p>
-      <w:pPr>
-        <w:pStyle w:val="Heading2"/>
-      </w:pPr>
-      <w:r>
-        <w:t xml:space="preserve">HTML, CSS, and </w:t>
-      </w:r>
-      <w:r>
-        <w:t>JavaScript</w:t>
-      </w:r>
-      <w:r>
-        <w:tab/>
-      </w:r>
-      <w:r>
-        <w:tab/>
-      </w:r>
-      <w:r>
-        <w:tab/>
-      </w:r>
-      <w:r>
-        <w:tab/>
-      </w:r>
-      <w:r>
-        <w:tab/>
-      </w:r>
-      <w:r>
-        <w:tab/>
-      </w:r>
-      <w:r>
-        <w:t>November 2018</w:t>
-      </w:r>
-      <w:r>
-        <w:t xml:space="preserve"> - </w:t>
-      </w:r>
-      <w:r>
-        <w:t>Present</w:t>
-      </w:r>
-    </w:p>
-    <w:p>
-      <w:pPr>
-        <w:pStyle w:val="Body"/>
-        <w:numPr>
-          <w:ilvl w:val="0"/>
-          <w:numId w:val="41"/>
-        </w:numPr>
-      </w:pPr>
-      <w:r>
-        <w:t>Created a website that represents a</w:t>
-      </w:r>
-      <w:r>
-        <w:t>n imaginary business</w:t>
-      </w:r>
-      <w:r>
-        <w:t xml:space="preserve"> called PandaBG. </w:t>
-      </w:r>
-      <w:r>
-        <w:t>The business sells Bulgarian pr</w:t>
-      </w:r>
-      <w:r>
-        <w:t xml:space="preserve">oducts </w:t>
-      </w:r>
-      <w:r>
-        <w:t>such as food, cloths, spices, and drinks.</w:t>
-      </w:r>
-      <w:r>
-        <w:t xml:space="preserve"> The website was made </w:t>
-      </w:r>
-      <w:r>
-        <w:t>to apply to The STEM and Technology Academy at Landstown High School.</w:t>
-      </w:r>
-    </w:p>
-    <w:p>
-      <w:pPr>
-        <w:pStyle w:val="Body"/>
-        <w:numPr>
-          <w:ilvl w:val="0"/>
-          <w:numId w:val="41"/>
-        </w:numPr>
-      </w:pPr>
-      <w:r>
-        <w:t>Created a personal website</w:t>
-      </w:r>
-      <w:r>
-        <w:t xml:space="preserve"> to </w:t>
-      </w:r>
-      <w:r>
-        <w:t>introduce me</w:t>
-      </w:r>
-      <w:r>
-        <w:rPr>
-          <w:rFonts w:asciiTheme="minorHAnsi" w:hAnsiTheme="minorHAnsi"/>
-          <w:lang w:val="bg-BG"/>
-        </w:rPr>
-        <w:t xml:space="preserve"> </w:t>
-      </w:r>
-      <w:r>
-        <w:rPr>
-          <w:rFonts w:asciiTheme="minorHAnsi" w:hAnsiTheme="minorHAnsi"/>
-        </w:rPr>
-        <w:t xml:space="preserve">to </w:t>
-      </w:r>
-      <w:r>
-        <w:rPr>
-          <w:rFonts w:asciiTheme="minorHAnsi" w:hAnsiTheme="minorHAnsi"/>
-        </w:rPr>
-        <w:t xml:space="preserve">potential employers </w:t>
-      </w:r>
-      <w:r>
-        <w:rPr>
-          <w:rFonts w:asciiTheme="minorHAnsi" w:hAnsiTheme="minorHAnsi"/>
-        </w:rPr>
-        <w:t>and others interested in</w:t>
-      </w:r>
-      <w:r>
-        <w:rPr>
-          <w:rFonts w:asciiTheme="minorHAnsi" w:hAnsiTheme="minorHAnsi"/>
-        </w:rPr>
-        <w:t xml:space="preserve"> learning more about me.</w:t>
-      </w:r>
-      <w:r>
-        <w:rPr>
-          <w:rFonts w:asciiTheme="minorHAnsi" w:hAnsiTheme="minorHAnsi"/>
-        </w:rPr>
-        <w:t xml:space="preserve"> </w:t>
-      </w:r>
-      <w:r>
-        <w:rPr>
-          <w:rFonts w:asciiTheme="minorHAnsi" w:hAnsiTheme="minorHAnsi"/>
-        </w:rPr>
-        <w:t xml:space="preserve">The website includes </w:t>
-      </w:r>
-      <w:r>
-        <w:rPr>
-          <w:rFonts w:asciiTheme="minorHAnsi" w:hAnsiTheme="minorHAnsi"/>
-        </w:rPr>
-        <w:t xml:space="preserve">a description about me, </w:t>
-      </w:r>
-      <w:r>
-        <w:rPr>
-          <w:rFonts w:asciiTheme="minorHAnsi" w:hAnsiTheme="minorHAnsi"/>
-        </w:rPr>
-        <w:t xml:space="preserve">my </w:t>
-      </w:r>
-      <w:r>
-        <w:rPr>
-          <w:rFonts w:asciiTheme="minorHAnsi" w:hAnsiTheme="minorHAnsi"/>
-        </w:rPr>
-        <w:t>certifications</w:t>
-      </w:r>
-      <w:r>
-        <w:rPr>
-          <w:rFonts w:asciiTheme="minorHAnsi" w:hAnsiTheme="minorHAnsi"/>
-        </w:rPr>
-        <w:t>,</w:t>
-      </w:r>
-      <w:r>
-        <w:rPr>
-          <w:rFonts w:asciiTheme="minorHAnsi" w:hAnsiTheme="minorHAnsi"/>
-        </w:rPr>
-        <w:t xml:space="preserve"> and accomplishments</w:t>
-      </w:r>
-      <w:r>
-        <w:rPr>
-          <w:rFonts w:asciiTheme="minorHAnsi" w:hAnsiTheme="minorHAnsi"/>
-        </w:rPr>
-        <w:t xml:space="preserve">. </w:t>
-      </w:r>
-      <w:r>
-        <w:rPr>
-          <w:rFonts w:asciiTheme="minorHAnsi" w:hAnsiTheme="minorHAnsi"/>
-        </w:rPr>
-        <w:t>The website is h</w:t>
-      </w:r>
-      <w:r>
-        <w:rPr>
-          <w:rFonts w:asciiTheme="minorHAnsi" w:hAnsiTheme="minorHAnsi"/>
-        </w:rPr>
-        <w:t xml:space="preserve">osted with </w:t>
-      </w:r>
-      <w:r>
-        <w:rPr>
-          <w:rFonts w:asciiTheme="minorHAnsi" w:hAnsiTheme="minorHAnsi"/>
-        </w:rPr>
-        <w:t>GitHub</w:t>
-      </w:r>
-      <w:r>
-        <w:rPr>
-          <w:rFonts w:asciiTheme="minorHAnsi" w:hAnsiTheme="minorHAnsi"/>
-        </w:rPr>
-        <w:t xml:space="preserve"> Pages with a custom hostname</w:t>
-      </w:r>
-      <w:r>
-        <w:rPr>
-          <w:rFonts w:asciiTheme="minorHAnsi" w:hAnsiTheme="minorHAnsi"/>
-        </w:rPr>
-        <w:t xml:space="preserve"> and protected with a</w:t>
-      </w:r>
-      <w:r>
-        <w:rPr>
-          <w:rFonts w:asciiTheme="minorHAnsi" w:hAnsiTheme="minorHAnsi"/>
-        </w:rPr>
-        <w:t>n</w:t>
-      </w:r>
-      <w:r>
-        <w:rPr>
-          <w:rFonts w:asciiTheme="minorHAnsi" w:hAnsiTheme="minorHAnsi"/>
-        </w:rPr>
-        <w:t xml:space="preserve"> SSL </w:t>
-      </w:r>
-      <w:r>
-        <w:rPr>
-          <w:rFonts w:asciiTheme="minorHAnsi" w:hAnsiTheme="minorHAnsi"/>
-        </w:rPr>
-        <w:t>Certificate</w:t>
-      </w:r>
-      <w:r>
-        <w:rPr>
-          <w:rFonts w:asciiTheme="minorHAnsi" w:hAnsiTheme="minorHAnsi"/>
-        </w:rPr>
-        <w:t>.</w:t>
-      </w:r>
-    </w:p>
-    <w:p>
-      <w:pPr>
-        <w:pStyle w:val="Heading1"/>
-      </w:pPr>
-      <w:r>
-        <w:t>Cyber Security</w:t>
-      </w:r>
-      <w:r>
-        <w:t xml:space="preserve"> Experience</w:t>
-      </w:r>
-    </w:p>
-    <w:p>
-      <w:pPr>
-        <w:pStyle w:val="Heading2"/>
-      </w:pPr>
-      <w:r>
-        <w:t>Hack the box</w:t>
-      </w:r>
-      <w:r>
-        <w:tab/>
-      </w:r>
-      <w:r>
-        <w:tab/>
-      </w:r>
-      <w:r>
-        <w:tab/>
-      </w:r>
-      <w:r>
-        <w:tab/>
-      </w:r>
-      <w:r>
-        <w:tab/>
-      </w:r>
-      <w:r>
-        <w:tab/>
-      </w:r>
-      <w:r>
-        <w:tab/>
-      </w:r>
-      <w:r>
-        <w:tab/>
-      </w:r>
-      <w:r>
-        <w:tab/>
-      </w:r>
-      <w:r>
-        <w:t>A</w:t>
-      </w:r>
-      <w:r>
-        <w:t xml:space="preserve">pril - </w:t>
-      </w:r>
-      <w:r>
-        <w:t>May 2022</w:t>
-      </w:r>
-    </w:p>
-    <w:p>
-      <w:pPr>
-        <w:pStyle w:val="Body"/>
-      </w:pPr>
-      <w:r>
-        <w:t>Completed</w:t>
-      </w:r>
-      <w:r>
-        <w:t xml:space="preserve"> Starting Point </w:t>
-      </w:r>
-      <w:r>
-        <w:t>Challenges</w:t>
-      </w:r>
-    </w:p>
-    <w:p>
-      <w:pPr>
-        <w:pStyle w:val="Heading2"/>
-      </w:pPr>
-      <w:r>
-        <w:t>Vulnhub</w:t>
-      </w:r>
-      <w:r>
-        <w:tab/>
-      </w:r>
-      <w:r>
-        <w:tab/>
-      </w:r>
-      <w:r>
-        <w:tab/>
-      </w:r>
-      <w:r>
-        <w:tab/>
-      </w:r>
-      <w:r>
-        <w:tab/>
-      </w:r>
-      <w:r>
-        <w:tab/>
-      </w:r>
-      <w:r>
-        <w:tab/>
-      </w:r>
-      <w:r>
-        <w:tab/>
-      </w:r>
-      <w:r>
-        <w:tab/>
-      </w:r>
-      <w:r>
-        <w:t>N</w:t>
-      </w:r>
-      <w:r>
-        <w:t>ovember - D</w:t>
-      </w:r>
-      <w:r>
-        <w:t>ecember</w:t>
-      </w:r>
-      <w:r>
-        <w:t xml:space="preserve"> 202</w:t>
-      </w:r>
-      <w:r>
-        <w:t>1</w:t>
-      </w:r>
-    </w:p>
-    <w:p>
-      <w:pPr>
-        <w:pStyle w:val="Body"/>
-      </w:pPr>
-      <w:r>
-        <w:t xml:space="preserve">Completed </w:t>
-      </w:r>
-      <w:r>
-        <w:t xml:space="preserve">the </w:t>
-      </w:r>
-      <w:r>
-        <w:t xml:space="preserve">Double Trouble, Mercury, Venus, Earth, </w:t>
-      </w:r>
-      <w:r>
-        <w:t xml:space="preserve">ica1, </w:t>
-      </w:r>
-      <w:r>
-        <w:t xml:space="preserve">and Vikings </w:t>
-      </w:r>
-      <w:r>
-        <w:t>vulnerable virtual machines</w:t>
-      </w:r>
-    </w:p>
-    <w:p>
-      <w:pPr>
-        <w:pStyle w:val="Heading2"/>
-      </w:pPr>
-      <w:r>
-        <w:t>C</w:t>
-      </w:r>
-      <w:r>
-        <w:t>apture the Flag</w:t>
-      </w:r>
-      <w:r>
-        <w:t xml:space="preserve"> Challenges</w:t>
-      </w:r>
-      <w:r>
-        <w:tab/>
-      </w:r>
-      <w:r>
-        <w:tab/>
-      </w:r>
-      <w:r>
-        <w:tab/>
-      </w:r>
-      <w:r>
-        <w:tab/>
-      </w:r>
-      <w:r>
-        <w:tab/>
-      </w:r>
-      <w:r>
-        <w:tab/>
-      </w:r>
-      <w:r>
-        <w:rPr>
-          <w:iCs/>
-        </w:rPr>
-        <w:t xml:space="preserve">November </w:t>
-      </w:r>
-      <w:r>
-        <w:rPr>
-          <w:iCs/>
-        </w:rPr>
-        <w:t>202</w:t>
-      </w:r>
-      <w:r>
-        <w:rPr>
-          <w:iCs/>
-        </w:rPr>
-        <w:t>1</w:t>
-      </w:r>
-      <w:r>
-        <w:rPr>
-          <w:iCs/>
-        </w:rPr>
-        <w:t xml:space="preserve"> </w:t>
-      </w:r>
-      <w:r>
-        <w:rPr>
-          <w:iCs/>
-        </w:rPr>
-        <w:t xml:space="preserve">– </w:t>
-      </w:r>
-      <w:r>
-        <w:rPr>
-          <w:iCs/>
-        </w:rPr>
-        <w:t>Present</w:t>
-      </w:r>
-    </w:p>
-    <w:p>
-      <w:pPr>
-        <w:pStyle w:val="Body"/>
-        <w:tabs>
-          <w:tab w:val="clear" w:pos="360"/>
-          <w:tab w:val="clear" w:pos="3600"/>
-          <w:tab w:val="clear" w:pos="7560"/>
-        </w:tabs>
-      </w:pPr>
-      <w:r>
-        <w:t>Received 5</w:t>
-      </w:r>
-      <w:r>
-        <w:rPr>
-          <w:vertAlign w:val="superscript"/>
-        </w:rPr>
-        <w:t>th</w:t>
-      </w:r>
-      <w:r>
-        <w:t>, 1</w:t>
-      </w:r>
-      <w:r>
-        <w:rPr>
-          <w:vertAlign w:val="superscript"/>
-        </w:rPr>
-        <w:t>st</w:t>
-      </w:r>
-      <w:r>
-        <w:t>, and 2</w:t>
-      </w:r>
-      <w:r>
-        <w:rPr>
-          <w:vertAlign w:val="superscript"/>
-        </w:rPr>
-        <w:t>nd</w:t>
-      </w:r>
-      <w:r>
-        <w:t xml:space="preserve"> places out of all of Virginia schools in </w:t>
-      </w:r>
-      <w:proofErr w:type="spellStart"/>
-      <w:r>
-        <w:t>RUSecure</w:t>
-      </w:r>
-      <w:proofErr w:type="spellEnd"/>
-      <w:r>
-        <w:t xml:space="preserve"> </w:t>
-      </w:r>
-      <w:r>
-        <w:t>CTF challenges organized by Radford University</w:t>
-      </w:r>
-      <w:r>
-        <w:t xml:space="preserve"> (2021-2022)</w:t>
-      </w:r>
-    </w:p>
-    <w:p>
-      <w:pPr>
-        <w:pStyle w:val="Body"/>
-        <w:tabs>
-          <w:tab w:val="clear" w:pos="360"/>
-          <w:tab w:val="clear" w:pos="720"/>
-          <w:tab w:val="clear" w:pos="3600"/>
-          <w:tab w:val="clear" w:pos="7560"/>
-        </w:tabs>
-      </w:pPr>
-      <w:r>
-        <w:lastRenderedPageBreak/>
-        <w:t>Received 1</w:t>
-      </w:r>
-      <w:r>
-        <w:rPr>
-          <w:vertAlign w:val="superscript"/>
-        </w:rPr>
-        <w:t>st</w:t>
-      </w:r>
-      <w:r>
-        <w:t xml:space="preserve"> place </w:t>
-      </w:r>
-      <w:r>
-        <w:t xml:space="preserve">out of all of Virginia schools in </w:t>
-      </w:r>
-      <w:proofErr w:type="spellStart"/>
-      <w:r>
-        <w:t>RUSecure</w:t>
-      </w:r>
-      <w:proofErr w:type="spellEnd"/>
-      <w:r>
-        <w:t xml:space="preserve"> CTF challenges organized by Radford University (202</w:t>
-      </w:r>
-      <w:r>
-        <w:t>3</w:t>
-      </w:r>
-      <w:r>
-        <w:t>)</w:t>
-      </w:r>
-    </w:p>
-    <w:p>
-      <w:pPr>
-        <w:pStyle w:val="Body"/>
-      </w:pPr>
-      <w:r>
-        <w:t xml:space="preserve">Received more than </w:t>
-      </w:r>
-      <w:r>
-        <w:t>140</w:t>
-      </w:r>
-      <w:r>
-        <w:t xml:space="preserve">,000 </w:t>
-      </w:r>
-      <w:r>
-        <w:t>points in CyberStar</w:t>
-      </w:r>
-      <w:r>
-        <w:t>t</w:t>
-      </w:r>
-    </w:p>
-    <w:p>
-      <w:pPr>
-        <w:pStyle w:val="Body"/>
-      </w:pPr>
-      <w:r>
-        <w:t xml:space="preserve">Received 3rd place </w:t>
-      </w:r>
-      <w:r>
-        <w:t>in STEM Trifecta Challenge</w:t>
-      </w:r>
-      <w:r>
-        <w:t>.</w:t>
-      </w:r>
-    </w:p>
-    <w:p>
-      <w:pPr>
-        <w:pStyle w:val="Body"/>
-      </w:pPr>
-      <w:r>
-        <w:t xml:space="preserve">Received </w:t>
-      </w:r>
-      <w:r>
-        <w:t>2nd</w:t>
-      </w:r>
-      <w:r>
-        <w:t xml:space="preserve"> place in </w:t>
-      </w:r>
-      <w:r>
-        <w:t xml:space="preserve">NIST Cybersecurity Career Awareness Week (CCAW) </w:t>
-      </w:r>
-    </w:p>
-    <w:p>
-      <w:pPr>
-        <w:pStyle w:val="Body"/>
-      </w:pPr>
-      <w:r>
-        <w:t xml:space="preserve">Received </w:t>
-      </w:r>
-      <w:r>
-        <w:t>2nd</w:t>
-      </w:r>
-      <w:r>
-        <w:t xml:space="preserve"> place </w:t>
-      </w:r>
-      <w:r>
-        <w:t>i</w:t>
-      </w:r>
-      <w:r>
-        <w:t>n</w:t>
-      </w:r>
-      <w:r>
-        <w:t xml:space="preserve"> Annual </w:t>
-      </w:r>
-      <w:r>
-        <w:t xml:space="preserve">ODU </w:t>
-      </w:r>
-      <w:proofErr w:type="spellStart"/>
-      <w:r>
-        <w:t>CyberOps</w:t>
-      </w:r>
-      <w:proofErr w:type="spellEnd"/>
-      <w:r>
-        <w:t xml:space="preserve"> CTF</w:t>
-      </w:r>
-    </w:p>
-    <w:p>
-      <w:pPr>
-        <w:pStyle w:val="Heading1"/>
-      </w:pPr>
-      <w:r>
-        <w:t>Certifications</w:t>
-      </w:r>
-    </w:p>
-    <w:p>
-      <w:pPr>
-        <w:pStyle w:val="Body"/>
-        <w:numPr>
-          <w:ilvl w:val="0"/>
-          <w:numId w:val="0"/>
-        </w:numPr>
-        <w:tabs>
-          <w:tab w:val="clear" w:pos="360"/>
-          <w:tab w:val="clear" w:pos="3600"/>
-          <w:tab w:val="clear" w:pos="7560"/>
-        </w:tabs>
-        <w:ind w:left="720"/>
-      </w:pPr>
-      <w:r>
-        <w:t>CompTIA</w:t>
-      </w:r>
-      <w:r>
-        <w:tab/>
-      </w:r>
-      <w:r>
-        <w:t>Security+</w:t>
-      </w:r>
-      <w:r>
-        <w:t xml:space="preserve"> SY-601</w:t>
-      </w:r>
-      <w:r>
-        <w:tab/>
-      </w:r>
-      <w:r>
-        <w:tab/>
-      </w:r>
-      <w:r>
-        <w:tab/>
-      </w:r>
-      <w:r>
-        <w:tab/>
-      </w:r>
-      <w:r>
-        <w:tab/>
-      </w:r>
-      <w:r>
-        <w:t>May 2022</w:t>
-      </w:r>
-    </w:p>
-    <w:p>
-      <w:pPr>
-        <w:pStyle w:val="Body"/>
-        <w:numPr>
-          <w:ilvl w:val="0"/>
-          <w:numId w:val="0"/>
-        </w:numPr>
-        <w:tabs>
-          <w:tab w:val="clear" w:pos="360"/>
-          <w:tab w:val="clear" w:pos="3600"/>
-          <w:tab w:val="clear" w:pos="7560"/>
-          <w:tab w:val="left" w:pos="720"/>
-        </w:tabs>
-        <w:ind w:left="720"/>
-      </w:pPr>
-      <w:r>
-        <w:tab/>
-      </w:r>
-      <w:r>
-        <w:tab/>
-      </w:r>
-      <w:r>
-        <w:t>Network+</w:t>
-      </w:r>
-      <w:r>
-        <w:t xml:space="preserve"> </w:t>
-      </w:r>
-      <w:r>
-        <w:t>N10-008</w:t>
-      </w:r>
-      <w:r>
-        <w:tab/>
-      </w:r>
-      <w:r>
-        <w:tab/>
-      </w:r>
-      <w:r>
-        <w:tab/>
-      </w:r>
-      <w:r>
-        <w:tab/>
-      </w:r>
-      <w:r>
-        <w:tab/>
-      </w:r>
-      <w:r>
-        <w:t>(</w:t>
-      </w:r>
-      <w:r>
-        <w:t>Estimated May 2023</w:t>
-      </w:r>
-      <w:r>
-        <w:t>)</w:t>
-      </w:r>
-    </w:p>
-    <w:p>
-      <w:pPr>
-        <w:pStyle w:val="Body"/>
-        <w:numPr>
-          <w:ilvl w:val="0"/>
-          <w:numId w:val="0"/>
-        </w:numPr>
-        <w:tabs>
-          <w:tab w:val="clear" w:pos="360"/>
-          <w:tab w:val="clear" w:pos="3600"/>
-          <w:tab w:val="clear" w:pos="7560"/>
-        </w:tabs>
-        <w:ind w:left="720"/>
-      </w:pPr>
-      <w:r>
-        <w:t>Microsoft</w:t>
-      </w:r>
-      <w:r>
-        <w:tab/>
-        <w:t>MTA Database Administration Fundamentals</w:t>
-      </w:r>
-      <w:r>
-        <w:tab/>
-      </w:r>
-      <w:r>
-        <w:tab/>
-      </w:r>
-      <w:r>
-        <w:t>February 2022</w:t>
-      </w:r>
-    </w:p>
-    <w:p>
-      <w:pPr>
-        <w:pStyle w:val="Body"/>
-        <w:numPr>
-          <w:ilvl w:val="0"/>
-          <w:numId w:val="0"/>
-        </w:numPr>
-        <w:tabs>
-          <w:tab w:val="clear" w:pos="360"/>
-          <w:tab w:val="clear" w:pos="3600"/>
-          <w:tab w:val="clear" w:pos="7560"/>
-        </w:tabs>
-        <w:ind w:left="720"/>
-      </w:pPr>
-      <w:r>
-        <w:tab/>
-      </w:r>
-      <w:r>
-        <w:tab/>
-      </w:r>
-      <w:r>
-        <w:t xml:space="preserve">Microsoft Office </w:t>
-      </w:r>
-      <w:r>
-        <w:t xml:space="preserve">2019 </w:t>
-      </w:r>
-      <w:r>
-        <w:t>Associate</w:t>
-      </w:r>
-      <w:r>
-        <w:tab/>
-      </w:r>
-      <w:r>
-        <w:tab/>
-      </w:r>
-      <w:r>
-        <w:tab/>
-        <w:t>March 2021</w:t>
-      </w:r>
-    </w:p>
-    <w:p>
-      <w:pPr>
-        <w:pStyle w:val="Body"/>
-        <w:numPr>
-          <w:ilvl w:val="0"/>
-          <w:numId w:val="0"/>
-        </w:numPr>
-        <w:tabs>
-          <w:tab w:val="clear" w:pos="360"/>
-          <w:tab w:val="clear" w:pos="3600"/>
-          <w:tab w:val="clear" w:pos="7560"/>
-        </w:tabs>
-        <w:ind w:left="720"/>
-      </w:pPr>
-      <w:r>
-        <w:t>Pearson</w:t>
-      </w:r>
-      <w:r>
-        <w:tab/>
-      </w:r>
-      <w:r>
-        <w:t>IC3 Digital Literacy Certification</w:t>
-      </w:r>
-      <w:r>
-        <w:tab/>
-      </w:r>
-      <w:r>
-        <w:tab/>
-      </w:r>
-      <w:r>
-        <w:tab/>
-        <w:t>November 2019</w:t>
-      </w:r>
-    </w:p>
-    <w:p>
-      <w:pPr>
-        <w:pStyle w:val="Body"/>
-        <w:numPr>
-          <w:ilvl w:val="0"/>
-          <w:numId w:val="0"/>
-        </w:numPr>
-        <w:tabs>
-          <w:tab w:val="clear" w:pos="360"/>
-          <w:tab w:val="clear" w:pos="3600"/>
-          <w:tab w:val="clear" w:pos="7560"/>
-        </w:tabs>
-        <w:ind w:left="720"/>
-      </w:pPr>
-      <w:r>
-        <w:t>Juniper</w:t>
-      </w:r>
-      <w:r>
-        <w:tab/>
-      </w:r>
-      <w:r>
-        <w:tab/>
-      </w:r>
-      <w:r>
-        <w:t>JNCIA-Junos</w:t>
-      </w:r>
-      <w:r>
-        <w:tab/>
-      </w:r>
-      <w:r>
-        <w:tab/>
-      </w:r>
-      <w:r>
-        <w:tab/>
-      </w:r>
-      <w:r>
-        <w:tab/>
-      </w:r>
-      <w:r>
-        <w:tab/>
-      </w:r>
-      <w:r>
-        <w:tab/>
-        <w:t>September 2022</w:t>
-      </w:r>
-    </w:p>
-    <w:p>
-      <w:pPr>
-        <w:pStyle w:val="Body"/>
-        <w:numPr>
-          <w:ilvl w:val="0"/>
-          <w:numId w:val="0"/>
-        </w:numPr>
-        <w:tabs>
-          <w:tab w:val="clear" w:pos="360"/>
-          <w:tab w:val="clear" w:pos="3600"/>
-          <w:tab w:val="clear" w:pos="7560"/>
-        </w:tabs>
-        <w:ind w:left="720"/>
-      </w:pPr>
-      <w:r>
-        <w:t>GIAC</w:t>
-      </w:r>
-      <w:r>
-        <w:tab/>
-      </w:r>
-      <w:r>
-        <w:tab/>
-      </w:r>
-      <w:r>
-        <w:t>GIAC Foundational Cybersecurity Technologies</w:t>
-      </w:r>
-      <w:r>
-        <w:tab/>
-      </w:r>
-      <w:r>
-        <w:t>September 2022</w:t>
-      </w:r>
-    </w:p>
-    <w:p>
-      <w:pPr>
-        <w:pStyle w:val="Heading1"/>
-      </w:pPr>
-      <w:r>
         <w:t>Education</w:t>
       </w:r>
     </w:p>
@@ -1755,12 +385,7 @@
       </w:r>
       <w:r>
         <w:tab/>
-      </w:r>
-      <w:r>
-        <w:t>(</w:t>
-      </w:r>
-      <w:r>
-        <w:t>Estimated June 2023)</w:t>
+        <w:t>(Estimated June 2023)</w:t>
       </w:r>
     </w:p>
     <w:p>
@@ -2310,6 +935,7 @@
                 <w:ilvl w:val="0"/>
                 <w:numId w:val="43"/>
               </w:numPr>
+              <w:ind w:left="360"/>
               <w:rPr>
                 <w:b w:val="0"/>
                 <w:bCs/>
@@ -2331,22 +957,11 @@
           <w:p>
             <w:pPr>
               <w:pStyle w:val="Heading2"/>
-            </w:pPr>
-          </w:p>
-        </w:tc>
-      </w:tr>
-      <w:tr>
-        <w:tc>
-          <w:tcPr>
-            <w:tcW w:w="5643" w:type="dxa"/>
-          </w:tcPr>
-          <w:p>
-            <w:pPr>
-              <w:pStyle w:val="Heading2"/>
               <w:numPr>
                 <w:ilvl w:val="0"/>
                 <w:numId w:val="43"/>
               </w:numPr>
+              <w:ind w:left="302" w:hanging="365"/>
             </w:pPr>
             <w:r>
               <w:rPr>
@@ -2357,16 +972,6 @@
             </w:r>
           </w:p>
         </w:tc>
-        <w:tc>
-          <w:tcPr>
-            <w:tcW w:w="5643" w:type="dxa"/>
-          </w:tcPr>
-          <w:p>
-            <w:pPr>
-              <w:pStyle w:val="Heading2"/>
-            </w:pPr>
-          </w:p>
-        </w:tc>
       </w:tr>
     </w:tbl>
     <w:p>
@@ -2421,13 +1026,1421 @@
       </w:r>
       <w:r>
         <w:tab/>
-        <w:t>3.</w:t>
-      </w:r>
-      <w:r>
-        <w:t>7</w:t>
-      </w:r>
-      <w:r>
-        <w:t xml:space="preserve"> GPA</w:t>
+        <w:t>3.7 GPA</w:t>
+      </w:r>
+    </w:p>
+    <w:p>
+      <w:pPr>
+        <w:pStyle w:val="Heading1"/>
+      </w:pPr>
+      <w:r>
+        <w:t>Networking Experience</w:t>
+      </w:r>
+    </w:p>
+    <w:p>
+      <w:pPr>
+        <w:pStyle w:val="Heading2"/>
+      </w:pPr>
+      <w:r>
+        <w:t>C</w:t>
+      </w:r>
+      <w:r>
+        <w:t>onfigured the home network</w:t>
+      </w:r>
+      <w:r>
+        <w:tab/>
+      </w:r>
+      <w:r>
+        <w:tab/>
+      </w:r>
+      <w:r>
+        <w:tab/>
+      </w:r>
+      <w:r>
+        <w:tab/>
+      </w:r>
+      <w:r>
+        <w:tab/>
+      </w:r>
+      <w:r>
+        <w:tab/>
+      </w:r>
+      <w:r>
+        <w:t>April</w:t>
+      </w:r>
+      <w:r>
+        <w:t xml:space="preserve"> </w:t>
+      </w:r>
+      <w:r>
+        <w:t>2022</w:t>
+      </w:r>
+      <w:r>
+        <w:t xml:space="preserve"> </w:t>
+      </w:r>
+      <w:r>
+        <w:t>– Present</w:t>
+      </w:r>
+    </w:p>
+    <w:p>
+      <w:pPr>
+        <w:pStyle w:val="Body"/>
+      </w:pPr>
+      <w:r>
+        <w:t>Used DHCP and Static Configurations to distribute IP addresses to devices on the network.</w:t>
+      </w:r>
+    </w:p>
+    <w:p>
+      <w:pPr>
+        <w:pStyle w:val="Body"/>
+      </w:pPr>
+      <w:r>
+        <w:t>Created port forwarding rules to allow outside traffic access private resources.</w:t>
+      </w:r>
+    </w:p>
+    <w:p>
+      <w:pPr>
+        <w:pStyle w:val="Body"/>
+      </w:pPr>
+      <w:r>
+        <w:t xml:space="preserve">Configured a SonicWall Firewall to allow the private network to access the internet and allow outside sources to access </w:t>
+      </w:r>
+      <w:r>
+        <w:t>private</w:t>
+      </w:r>
+      <w:r>
+        <w:t xml:space="preserve"> </w:t>
+      </w:r>
+      <w:r>
+        <w:t>serv</w:t>
+      </w:r>
+      <w:r>
+        <w:t>ices</w:t>
+      </w:r>
+      <w:r>
+        <w:t>.</w:t>
+      </w:r>
+    </w:p>
+    <w:p>
+      <w:pPr>
+        <w:pStyle w:val="Heading2"/>
+      </w:pPr>
+      <w:r>
+        <w:t>Home lab</w:t>
+      </w:r>
+      <w:r>
+        <w:tab/>
+      </w:r>
+      <w:r>
+        <w:tab/>
+      </w:r>
+      <w:r>
+        <w:tab/>
+      </w:r>
+      <w:r>
+        <w:tab/>
+      </w:r>
+      <w:r>
+        <w:tab/>
+      </w:r>
+      <w:r>
+        <w:tab/>
+      </w:r>
+      <w:r>
+        <w:tab/>
+      </w:r>
+      <w:r>
+        <w:tab/>
+      </w:r>
+      <w:r>
+        <w:tab/>
+        <w:t>April</w:t>
+      </w:r>
+      <w:r>
+        <w:t xml:space="preserve"> 2022</w:t>
+      </w:r>
+      <w:r>
+        <w:t xml:space="preserve"> </w:t>
+      </w:r>
+      <w:r>
+        <w:t xml:space="preserve">– </w:t>
+      </w:r>
+      <w:r>
+        <w:t>Present</w:t>
+      </w:r>
+    </w:p>
+    <w:p>
+      <w:pPr>
+        <w:pStyle w:val="Body"/>
+      </w:pPr>
+      <w:r>
+        <w:t>Created an instance of Home Assistant to control smart devices from different vendors</w:t>
+      </w:r>
+      <w:r>
+        <w:t xml:space="preserve"> and integrate it into a single dashboard. </w:t>
+      </w:r>
+      <w:r>
+        <w:t xml:space="preserve">Used </w:t>
+      </w:r>
+      <w:r>
+        <w:t xml:space="preserve">Let’s Encrypt to generate an SSL certificate </w:t>
+      </w:r>
+      <w:r>
+        <w:t>to ensure secure communication</w:t>
+      </w:r>
+      <w:r>
+        <w:t>.</w:t>
+      </w:r>
+    </w:p>
+    <w:p>
+      <w:pPr>
+        <w:pStyle w:val="Body"/>
+      </w:pPr>
+      <w:r>
+        <w:t xml:space="preserve">Created a DNS </w:t>
+      </w:r>
+      <w:r>
+        <w:t>sinkhole</w:t>
+      </w:r>
+      <w:r>
+        <w:t xml:space="preserve"> with Pi</w:t>
+      </w:r>
+      <w:r>
+        <w:t>-h</w:t>
+      </w:r>
+      <w:r>
+        <w:t xml:space="preserve">ole to monitor requests </w:t>
+      </w:r>
+      <w:r>
+        <w:t>to the internet.</w:t>
+      </w:r>
+      <w:r>
+        <w:t xml:space="preserve"> </w:t>
+      </w:r>
+      <w:r>
+        <w:t xml:space="preserve">Also </w:t>
+      </w:r>
+      <w:r>
+        <w:t>used Pi-hole to create</w:t>
+      </w:r>
+      <w:r>
+        <w:t xml:space="preserve"> </w:t>
+      </w:r>
+      <w:r>
+        <w:t xml:space="preserve">DNS </w:t>
+      </w:r>
+      <w:r>
+        <w:t>A records</w:t>
+      </w:r>
+      <w:r>
+        <w:t xml:space="preserve"> to access private servers </w:t>
+      </w:r>
+      <w:r>
+        <w:t xml:space="preserve">with a </w:t>
+      </w:r>
+      <w:r>
+        <w:t>FQDN.</w:t>
+      </w:r>
+      <w:r>
+        <w:t xml:space="preserve"> </w:t>
+      </w:r>
+    </w:p>
+    <w:p>
+      <w:pPr>
+        <w:pStyle w:val="Body"/>
+      </w:pPr>
+      <w:r>
+        <w:t xml:space="preserve">Used Apache Guacamole to </w:t>
+      </w:r>
+      <w:r>
+        <w:t xml:space="preserve">create a web application that allows </w:t>
+      </w:r>
+      <w:r>
+        <w:t xml:space="preserve">remote access of systems inside a network from </w:t>
+      </w:r>
+      <w:r>
+        <w:t>the public network</w:t>
+      </w:r>
+      <w:r>
+        <w:t>.</w:t>
+      </w:r>
+    </w:p>
+    <w:p>
+      <w:pPr>
+        <w:pStyle w:val="Body"/>
+      </w:pPr>
+      <w:r>
+        <w:t xml:space="preserve">Used Nginx to create a reverse proxy </w:t>
+      </w:r>
+      <w:r>
+        <w:t>to enable access from</w:t>
+      </w:r>
+      <w:r>
+        <w:t xml:space="preserve"> </w:t>
+      </w:r>
+      <w:r>
+        <w:t xml:space="preserve">the public network </w:t>
+      </w:r>
+      <w:r>
+        <w:t>to the private network to multiple applications while using one port.</w:t>
+      </w:r>
+      <w:r>
+        <w:t xml:space="preserve"> </w:t>
+      </w:r>
+      <w:r>
+        <w:t>Applications are secured with a Let’s Encrypt Certificate.</w:t>
+      </w:r>
+    </w:p>
+    <w:p>
+      <w:pPr>
+        <w:pStyle w:val="Body"/>
+      </w:pPr>
+      <w:r>
+        <w:t xml:space="preserve">Used Proxmox to create </w:t>
+      </w:r>
+      <w:r>
+        <w:t xml:space="preserve">containers </w:t>
+      </w:r>
+      <w:r>
+        <w:t xml:space="preserve">to </w:t>
+      </w:r>
+      <w:r>
+        <w:t xml:space="preserve">consolidate </w:t>
+      </w:r>
+      <w:r>
+        <w:t>Nginx, Apache Guacamole</w:t>
+      </w:r>
+      <w:r>
+        <w:t>, Samba, Jellyfin</w:t>
+      </w:r>
+      <w:r>
+        <w:t xml:space="preserve">, </w:t>
+      </w:r>
+      <w:r>
+        <w:t>and Ubuntu on one machine.</w:t>
+      </w:r>
+      <w:r>
+        <w:t xml:space="preserve"> Then used Let’s Encrypt and Certbot to generate SSL certificates for Proxmox and Nginx.</w:t>
+      </w:r>
+    </w:p>
+    <w:p>
+      <w:pPr>
+        <w:pStyle w:val="Body"/>
+      </w:pPr>
+      <w:r>
+        <w:t xml:space="preserve">Created a dashboard using Heimdall to </w:t>
+      </w:r>
+      <w:r>
+        <w:t>access services from one place.</w:t>
+      </w:r>
+    </w:p>
+    <w:p>
+      <w:pPr>
+        <w:pStyle w:val="Heading1"/>
+      </w:pPr>
+      <w:r>
+        <w:t>Coding</w:t>
+      </w:r>
+      <w:r>
+        <w:t xml:space="preserve"> Experience</w:t>
+      </w:r>
+    </w:p>
+    <w:p>
+      <w:pPr>
+        <w:pStyle w:val="Heading2"/>
+      </w:pPr>
+      <w:r>
+        <w:t>Python</w:t>
+      </w:r>
+      <w:r>
+        <w:tab/>
+      </w:r>
+      <w:r>
+        <w:tab/>
+      </w:r>
+      <w:r>
+        <w:tab/>
+      </w:r>
+      <w:r>
+        <w:tab/>
+      </w:r>
+      <w:r>
+        <w:tab/>
+      </w:r>
+      <w:r>
+        <w:tab/>
+      </w:r>
+      <w:r>
+        <w:tab/>
+      </w:r>
+      <w:r>
+        <w:tab/>
+      </w:r>
+      <w:r>
+        <w:tab/>
+        <w:t xml:space="preserve">December 2019 </w:t>
+      </w:r>
+      <w:r>
+        <w:t xml:space="preserve">- </w:t>
+      </w:r>
+      <w:r>
+        <w:t>Present</w:t>
+      </w:r>
+    </w:p>
+    <w:p>
+      <w:pPr>
+        <w:pStyle w:val="Body"/>
+      </w:pPr>
+      <w:r>
+        <w:t>Created a website with the goal of teaching elementary and middle school students the Python programming language to increase their interest in the fields of STEM. Implements cybersecurity topics such as hashing passwords, session tokens, code sanitization, and others.</w:t>
+      </w:r>
+    </w:p>
+    <w:p>
+      <w:pPr>
+        <w:pStyle w:val="Body"/>
+      </w:pPr>
+      <w:r>
+        <w:lastRenderedPageBreak/>
+        <w:t>Created a web app that performs similar functions to an Elgato Stream Deck. The app integrates with OBS through obs-websocket to control scenes and sources.</w:t>
+      </w:r>
+    </w:p>
+    <w:p>
+      <w:pPr>
+        <w:pStyle w:val="Body"/>
+      </w:pPr>
+      <w:r>
+        <w:t xml:space="preserve">Created a web app that recommends attractions according to </w:t>
+      </w:r>
+      <w:r>
+        <w:t xml:space="preserve">the </w:t>
+      </w:r>
+      <w:r>
+        <w:t>user’s search terms. This was made for the Coding and Programming Topic in the 2022 FBLA Competition.</w:t>
+      </w:r>
+    </w:p>
+    <w:p>
+      <w:pPr>
+        <w:pStyle w:val="Heading2"/>
+      </w:pPr>
+      <w:r>
+        <w:t>Java</w:t>
+      </w:r>
+      <w:r>
+        <w:tab/>
+      </w:r>
+      <w:r>
+        <w:tab/>
+      </w:r>
+      <w:r>
+        <w:tab/>
+      </w:r>
+      <w:r>
+        <w:tab/>
+      </w:r>
+      <w:r>
+        <w:tab/>
+      </w:r>
+      <w:r>
+        <w:tab/>
+      </w:r>
+      <w:r>
+        <w:tab/>
+      </w:r>
+      <w:r>
+        <w:tab/>
+      </w:r>
+      <w:r>
+        <w:tab/>
+      </w:r>
+      <w:r>
+        <w:tab/>
+      </w:r>
+      <w:r>
+        <w:t>December 2021</w:t>
+      </w:r>
+      <w:r>
+        <w:t xml:space="preserve"> </w:t>
+      </w:r>
+      <w:r>
+        <w:t>–</w:t>
+      </w:r>
+      <w:r>
+        <w:t xml:space="preserve"> </w:t>
+      </w:r>
+      <w:r>
+        <w:t>February 2022</w:t>
+      </w:r>
+    </w:p>
+    <w:p>
+      <w:pPr>
+        <w:pStyle w:val="Body"/>
+        <w:numPr>
+          <w:ilvl w:val="0"/>
+          <w:numId w:val="41"/>
+        </w:numPr>
+      </w:pPr>
+      <w:r>
+        <w:t>Made Minecraft Server plugins based on requests from the Bukkit Forums.</w:t>
+      </w:r>
+    </w:p>
+    <w:p>
+      <w:pPr>
+        <w:pStyle w:val="Heading2"/>
+      </w:pPr>
+      <w:r>
+        <w:t xml:space="preserve">HTML, CSS, and </w:t>
+      </w:r>
+      <w:r>
+        <w:t>JavaScript</w:t>
+      </w:r>
+      <w:r>
+        <w:tab/>
+      </w:r>
+      <w:r>
+        <w:tab/>
+      </w:r>
+      <w:r>
+        <w:tab/>
+      </w:r>
+      <w:r>
+        <w:tab/>
+      </w:r>
+      <w:r>
+        <w:tab/>
+      </w:r>
+      <w:r>
+        <w:tab/>
+      </w:r>
+      <w:r>
+        <w:t>November 2018</w:t>
+      </w:r>
+      <w:r>
+        <w:t xml:space="preserve"> - </w:t>
+      </w:r>
+      <w:r>
+        <w:t>Present</w:t>
+      </w:r>
+    </w:p>
+    <w:p>
+      <w:pPr>
+        <w:pStyle w:val="Body"/>
+        <w:numPr>
+          <w:ilvl w:val="0"/>
+          <w:numId w:val="41"/>
+        </w:numPr>
+      </w:pPr>
+      <w:r>
+        <w:t>Created a website that represents a</w:t>
+      </w:r>
+      <w:r>
+        <w:t>n imaginary business</w:t>
+      </w:r>
+      <w:r>
+        <w:t xml:space="preserve"> called PandaBG. </w:t>
+      </w:r>
+      <w:r>
+        <w:t>The business sells Bulgarian pr</w:t>
+      </w:r>
+      <w:r>
+        <w:t xml:space="preserve">oducts </w:t>
+      </w:r>
+      <w:r>
+        <w:t>such as food, cloths, spices, and drinks.</w:t>
+      </w:r>
+      <w:r>
+        <w:t xml:space="preserve"> The website was made </w:t>
+      </w:r>
+      <w:r>
+        <w:t>to apply to The STEM and Technology Academy at Landstown High School.</w:t>
+      </w:r>
+    </w:p>
+    <w:p>
+      <w:pPr>
+        <w:pStyle w:val="Body"/>
+        <w:numPr>
+          <w:ilvl w:val="0"/>
+          <w:numId w:val="41"/>
+        </w:numPr>
+      </w:pPr>
+      <w:r>
+        <w:t>Created a personal website</w:t>
+      </w:r>
+      <w:r>
+        <w:t xml:space="preserve"> to </w:t>
+      </w:r>
+      <w:r>
+        <w:t>introduce me</w:t>
+      </w:r>
+      <w:r>
+        <w:rPr>
+          <w:rFonts w:asciiTheme="minorHAnsi" w:hAnsiTheme="minorHAnsi"/>
+          <w:lang w:val="bg-BG"/>
+        </w:rPr>
+        <w:t xml:space="preserve"> </w:t>
+      </w:r>
+      <w:r>
+        <w:rPr>
+          <w:rFonts w:asciiTheme="minorHAnsi" w:hAnsiTheme="minorHAnsi"/>
+        </w:rPr>
+        <w:t xml:space="preserve">to </w:t>
+      </w:r>
+      <w:r>
+        <w:rPr>
+          <w:rFonts w:asciiTheme="minorHAnsi" w:hAnsiTheme="minorHAnsi"/>
+        </w:rPr>
+        <w:t xml:space="preserve">potential employers </w:t>
+      </w:r>
+      <w:r>
+        <w:rPr>
+          <w:rFonts w:asciiTheme="minorHAnsi" w:hAnsiTheme="minorHAnsi"/>
+        </w:rPr>
+        <w:t>and others interested in</w:t>
+      </w:r>
+      <w:r>
+        <w:rPr>
+          <w:rFonts w:asciiTheme="minorHAnsi" w:hAnsiTheme="minorHAnsi"/>
+        </w:rPr>
+        <w:t xml:space="preserve"> learning more about me.</w:t>
+      </w:r>
+      <w:r>
+        <w:rPr>
+          <w:rFonts w:asciiTheme="minorHAnsi" w:hAnsiTheme="minorHAnsi"/>
+        </w:rPr>
+        <w:t xml:space="preserve"> </w:t>
+      </w:r>
+      <w:r>
+        <w:rPr>
+          <w:rFonts w:asciiTheme="minorHAnsi" w:hAnsiTheme="minorHAnsi"/>
+        </w:rPr>
+        <w:t xml:space="preserve">The website includes </w:t>
+      </w:r>
+      <w:r>
+        <w:rPr>
+          <w:rFonts w:asciiTheme="minorHAnsi" w:hAnsiTheme="minorHAnsi"/>
+        </w:rPr>
+        <w:t xml:space="preserve">a description about me, </w:t>
+      </w:r>
+      <w:r>
+        <w:rPr>
+          <w:rFonts w:asciiTheme="minorHAnsi" w:hAnsiTheme="minorHAnsi"/>
+        </w:rPr>
+        <w:t xml:space="preserve">my </w:t>
+      </w:r>
+      <w:r>
+        <w:rPr>
+          <w:rFonts w:asciiTheme="minorHAnsi" w:hAnsiTheme="minorHAnsi"/>
+        </w:rPr>
+        <w:t>certifications</w:t>
+      </w:r>
+      <w:r>
+        <w:rPr>
+          <w:rFonts w:asciiTheme="minorHAnsi" w:hAnsiTheme="minorHAnsi"/>
+        </w:rPr>
+        <w:t>,</w:t>
+      </w:r>
+      <w:r>
+        <w:rPr>
+          <w:rFonts w:asciiTheme="minorHAnsi" w:hAnsiTheme="minorHAnsi"/>
+        </w:rPr>
+        <w:t xml:space="preserve"> and accomplishments</w:t>
+      </w:r>
+      <w:r>
+        <w:rPr>
+          <w:rFonts w:asciiTheme="minorHAnsi" w:hAnsiTheme="minorHAnsi"/>
+        </w:rPr>
+        <w:t xml:space="preserve">. </w:t>
+      </w:r>
+      <w:r>
+        <w:rPr>
+          <w:rFonts w:asciiTheme="minorHAnsi" w:hAnsiTheme="minorHAnsi"/>
+        </w:rPr>
+        <w:t>The website is h</w:t>
+      </w:r>
+      <w:r>
+        <w:rPr>
+          <w:rFonts w:asciiTheme="minorHAnsi" w:hAnsiTheme="minorHAnsi"/>
+        </w:rPr>
+        <w:t xml:space="preserve">osted with </w:t>
+      </w:r>
+      <w:r>
+        <w:rPr>
+          <w:rFonts w:asciiTheme="minorHAnsi" w:hAnsiTheme="minorHAnsi"/>
+        </w:rPr>
+        <w:t>GitHub</w:t>
+      </w:r>
+      <w:r>
+        <w:rPr>
+          <w:rFonts w:asciiTheme="minorHAnsi" w:hAnsiTheme="minorHAnsi"/>
+        </w:rPr>
+        <w:t xml:space="preserve"> Pages with a custom hostname</w:t>
+      </w:r>
+      <w:r>
+        <w:rPr>
+          <w:rFonts w:asciiTheme="minorHAnsi" w:hAnsiTheme="minorHAnsi"/>
+        </w:rPr>
+        <w:t xml:space="preserve"> and protected with a</w:t>
+      </w:r>
+      <w:r>
+        <w:rPr>
+          <w:rFonts w:asciiTheme="minorHAnsi" w:hAnsiTheme="minorHAnsi"/>
+        </w:rPr>
+        <w:t>n</w:t>
+      </w:r>
+      <w:r>
+        <w:rPr>
+          <w:rFonts w:asciiTheme="minorHAnsi" w:hAnsiTheme="minorHAnsi"/>
+        </w:rPr>
+        <w:t xml:space="preserve"> SSL </w:t>
+      </w:r>
+      <w:r>
+        <w:rPr>
+          <w:rFonts w:asciiTheme="minorHAnsi" w:hAnsiTheme="minorHAnsi"/>
+        </w:rPr>
+        <w:t>Certificate</w:t>
+      </w:r>
+      <w:r>
+        <w:rPr>
+          <w:rFonts w:asciiTheme="minorHAnsi" w:hAnsiTheme="minorHAnsi"/>
+        </w:rPr>
+        <w:t>.</w:t>
+      </w:r>
+    </w:p>
+    <w:p>
+      <w:pPr>
+        <w:pStyle w:val="Heading1"/>
+      </w:pPr>
+      <w:r>
+        <w:t>Cyber Security</w:t>
+      </w:r>
+      <w:r>
+        <w:t xml:space="preserve"> Experience</w:t>
+      </w:r>
+    </w:p>
+    <w:p>
+      <w:pPr>
+        <w:pStyle w:val="Heading2"/>
+      </w:pPr>
+      <w:r>
+        <w:t>Hack the box</w:t>
+      </w:r>
+      <w:r>
+        <w:tab/>
+      </w:r>
+      <w:r>
+        <w:tab/>
+      </w:r>
+      <w:r>
+        <w:tab/>
+      </w:r>
+      <w:r>
+        <w:tab/>
+      </w:r>
+      <w:r>
+        <w:tab/>
+      </w:r>
+      <w:r>
+        <w:tab/>
+      </w:r>
+      <w:r>
+        <w:tab/>
+      </w:r>
+      <w:r>
+        <w:tab/>
+      </w:r>
+      <w:r>
+        <w:tab/>
+      </w:r>
+      <w:r>
+        <w:t>A</w:t>
+      </w:r>
+      <w:r>
+        <w:t xml:space="preserve">pril - </w:t>
+      </w:r>
+      <w:r>
+        <w:t>May 2022</w:t>
+      </w:r>
+    </w:p>
+    <w:p>
+      <w:pPr>
+        <w:pStyle w:val="Body"/>
+      </w:pPr>
+      <w:r>
+        <w:t>Completed</w:t>
+      </w:r>
+      <w:r>
+        <w:t xml:space="preserve"> Starting Point </w:t>
+      </w:r>
+      <w:r>
+        <w:t>Challenges</w:t>
+      </w:r>
+    </w:p>
+    <w:p>
+      <w:pPr>
+        <w:pStyle w:val="Heading2"/>
+      </w:pPr>
+      <w:r>
+        <w:t>Vulnhub</w:t>
+      </w:r>
+      <w:r>
+        <w:tab/>
+      </w:r>
+      <w:r>
+        <w:tab/>
+      </w:r>
+      <w:r>
+        <w:tab/>
+      </w:r>
+      <w:r>
+        <w:tab/>
+      </w:r>
+      <w:r>
+        <w:tab/>
+      </w:r>
+      <w:r>
+        <w:tab/>
+      </w:r>
+      <w:r>
+        <w:tab/>
+      </w:r>
+      <w:r>
+        <w:tab/>
+      </w:r>
+      <w:r>
+        <w:tab/>
+      </w:r>
+      <w:r>
+        <w:t>N</w:t>
+      </w:r>
+      <w:r>
+        <w:t>ovember - D</w:t>
+      </w:r>
+      <w:r>
+        <w:t>ecember</w:t>
+      </w:r>
+      <w:r>
+        <w:t xml:space="preserve"> 202</w:t>
+      </w:r>
+      <w:r>
+        <w:t>1</w:t>
+      </w:r>
+    </w:p>
+    <w:p>
+      <w:pPr>
+        <w:pStyle w:val="Body"/>
+      </w:pPr>
+      <w:r>
+        <w:t xml:space="preserve">Completed </w:t>
+      </w:r>
+      <w:r>
+        <w:t xml:space="preserve">the </w:t>
+      </w:r>
+      <w:r>
+        <w:t xml:space="preserve">Double Trouble, Mercury, Venus, Earth, </w:t>
+      </w:r>
+      <w:r>
+        <w:t xml:space="preserve">ica1, </w:t>
+      </w:r>
+      <w:r>
+        <w:t xml:space="preserve">and Vikings </w:t>
+      </w:r>
+      <w:r>
+        <w:t>vulnerable virtual machines</w:t>
+      </w:r>
+    </w:p>
+    <w:p>
+      <w:pPr>
+        <w:pStyle w:val="Heading2"/>
+      </w:pPr>
+      <w:r>
+        <w:t>C</w:t>
+      </w:r>
+      <w:r>
+        <w:t>apture the Flag</w:t>
+      </w:r>
+      <w:r>
+        <w:t xml:space="preserve"> Challenges</w:t>
+      </w:r>
+      <w:r>
+        <w:tab/>
+      </w:r>
+      <w:r>
+        <w:tab/>
+      </w:r>
+      <w:r>
+        <w:tab/>
+      </w:r>
+      <w:r>
+        <w:tab/>
+      </w:r>
+      <w:r>
+        <w:tab/>
+      </w:r>
+      <w:r>
+        <w:tab/>
+      </w:r>
+      <w:r>
+        <w:rPr>
+          <w:iCs/>
+        </w:rPr>
+        <w:t xml:space="preserve">November </w:t>
+      </w:r>
+      <w:r>
+        <w:rPr>
+          <w:iCs/>
+        </w:rPr>
+        <w:t>202</w:t>
+      </w:r>
+      <w:r>
+        <w:rPr>
+          <w:iCs/>
+        </w:rPr>
+        <w:t>1</w:t>
+      </w:r>
+      <w:r>
+        <w:rPr>
+          <w:iCs/>
+        </w:rPr>
+        <w:t xml:space="preserve"> </w:t>
+      </w:r>
+      <w:r>
+        <w:rPr>
+          <w:iCs/>
+        </w:rPr>
+        <w:t xml:space="preserve">– </w:t>
+      </w:r>
+      <w:r>
+        <w:rPr>
+          <w:iCs/>
+        </w:rPr>
+        <w:t>Present</w:t>
+      </w:r>
+    </w:p>
+    <w:p>
+      <w:pPr>
+        <w:pStyle w:val="Body"/>
+        <w:tabs>
+          <w:tab w:val="clear" w:pos="360"/>
+          <w:tab w:val="clear" w:pos="3600"/>
+          <w:tab w:val="clear" w:pos="7560"/>
+        </w:tabs>
+      </w:pPr>
+      <w:r>
+        <w:t>Received 5</w:t>
+      </w:r>
+      <w:r>
+        <w:rPr>
+          <w:vertAlign w:val="superscript"/>
+        </w:rPr>
+        <w:t>th</w:t>
+      </w:r>
+      <w:r>
+        <w:t>, 1</w:t>
+      </w:r>
+      <w:r>
+        <w:rPr>
+          <w:vertAlign w:val="superscript"/>
+        </w:rPr>
+        <w:t>st</w:t>
+      </w:r>
+      <w:r>
+        <w:t>, and 2</w:t>
+      </w:r>
+      <w:r>
+        <w:rPr>
+          <w:vertAlign w:val="superscript"/>
+        </w:rPr>
+        <w:t>nd</w:t>
+      </w:r>
+      <w:r>
+        <w:t xml:space="preserve"> places out of all of Virginia schools in </w:t>
+      </w:r>
+      <w:r>
+        <w:t xml:space="preserve">RUSecure </w:t>
+      </w:r>
+      <w:r>
+        <w:t>CTF challenges organized by Radford University</w:t>
+      </w:r>
+      <w:r>
+        <w:t xml:space="preserve"> (2021-2022)</w:t>
+      </w:r>
+    </w:p>
+    <w:p>
+      <w:pPr>
+        <w:pStyle w:val="Body"/>
+        <w:tabs>
+          <w:tab w:val="clear" w:pos="360"/>
+          <w:tab w:val="clear" w:pos="720"/>
+          <w:tab w:val="clear" w:pos="3600"/>
+          <w:tab w:val="clear" w:pos="7560"/>
+        </w:tabs>
+      </w:pPr>
+      <w:r>
+        <w:t xml:space="preserve">Received </w:t>
+      </w:r>
+      <w:r>
+        <w:t>1</w:t>
+      </w:r>
+      <w:r>
+        <w:rPr>
+          <w:vertAlign w:val="superscript"/>
+        </w:rPr>
+        <w:t>st</w:t>
+      </w:r>
+      <w:r>
+        <w:t xml:space="preserve"> </w:t>
+      </w:r>
+      <w:r>
+        <w:t xml:space="preserve"> place </w:t>
+      </w:r>
+      <w:r>
+        <w:t>out of all of Virginia schools in RUSecure CTF challenges organized by Radford University</w:t>
+      </w:r>
+      <w:r>
+        <w:t xml:space="preserve"> in both Qualifying and Final Rounds</w:t>
+      </w:r>
+      <w:r>
+        <w:t xml:space="preserve"> (202</w:t>
+      </w:r>
+      <w:r>
+        <w:t>3</w:t>
+      </w:r>
+      <w:r>
+        <w:t>)</w:t>
+      </w:r>
+    </w:p>
+    <w:p>
+      <w:pPr>
+        <w:pStyle w:val="Body"/>
+      </w:pPr>
+      <w:r>
+        <w:t xml:space="preserve">Received more than </w:t>
+      </w:r>
+      <w:r>
+        <w:t>140</w:t>
+      </w:r>
+      <w:r>
+        <w:t xml:space="preserve">,000 </w:t>
+      </w:r>
+      <w:r>
+        <w:t>points in CyberStar</w:t>
+      </w:r>
+      <w:r>
+        <w:t>t</w:t>
+      </w:r>
+    </w:p>
+    <w:p>
+      <w:pPr>
+        <w:pStyle w:val="Body"/>
+      </w:pPr>
+      <w:r>
+        <w:t xml:space="preserve">Received </w:t>
+      </w:r>
+      <w:r>
+        <w:t>3</w:t>
+      </w:r>
+      <w:r>
+        <w:rPr>
+          <w:vertAlign w:val="superscript"/>
+        </w:rPr>
+        <w:t>rd</w:t>
+      </w:r>
+      <w:r>
+        <w:t xml:space="preserve"> place </w:t>
+      </w:r>
+      <w:r>
+        <w:t>in STEM Trifecta Challenge</w:t>
+      </w:r>
+      <w:r>
+        <w:t>.</w:t>
+      </w:r>
+    </w:p>
+    <w:p>
+      <w:pPr>
+        <w:pStyle w:val="Body"/>
+      </w:pPr>
+      <w:r>
+        <w:t xml:space="preserve">Received </w:t>
+      </w:r>
+      <w:r>
+        <w:t>2</w:t>
+      </w:r>
+      <w:r>
+        <w:rPr>
+          <w:vertAlign w:val="superscript"/>
+        </w:rPr>
+        <w:t>nd</w:t>
+      </w:r>
+      <w:r>
+        <w:t xml:space="preserve"> place in </w:t>
+      </w:r>
+      <w:r>
+        <w:t xml:space="preserve">NIST Cybersecurity Career Awareness Week (CCAW) </w:t>
+      </w:r>
+    </w:p>
+    <w:p>
+      <w:pPr>
+        <w:pStyle w:val="Body"/>
+      </w:pPr>
+      <w:r>
+        <w:t xml:space="preserve">Received </w:t>
+      </w:r>
+      <w:r>
+        <w:t>2</w:t>
+      </w:r>
+      <w:r>
+        <w:rPr>
+          <w:vertAlign w:val="superscript"/>
+        </w:rPr>
+        <w:t>nd</w:t>
+      </w:r>
+      <w:r>
+        <w:t xml:space="preserve"> place </w:t>
+      </w:r>
+      <w:r>
+        <w:t>i</w:t>
+      </w:r>
+      <w:r>
+        <w:t>n</w:t>
+      </w:r>
+      <w:r>
+        <w:t xml:space="preserve"> Annual </w:t>
+      </w:r>
+      <w:r>
+        <w:t>ODU CyberOps CTF</w:t>
+      </w:r>
+    </w:p>
+    <w:p>
+      <w:pPr>
+        <w:pStyle w:val="Body"/>
+      </w:pPr>
+      <w:r>
+        <w:t xml:space="preserve">Received </w:t>
+      </w:r>
+      <w:r>
+        <w:t>1</w:t>
+      </w:r>
+      <w:r>
+        <w:rPr>
+          <w:vertAlign w:val="superscript"/>
+        </w:rPr>
+        <w:t>st</w:t>
+      </w:r>
+      <w:r>
+        <w:t xml:space="preserve"> </w:t>
+      </w:r>
+      <w:r>
+        <w:t>place in Longwood 2023 CTF</w:t>
+      </w:r>
+    </w:p>
+    <w:p>
+      <w:pPr>
+        <w:pStyle w:val="Heading1"/>
+      </w:pPr>
+      <w:r>
+        <w:t>Certifications</w:t>
+      </w:r>
+    </w:p>
+    <w:p>
+      <w:pPr>
+        <w:pStyle w:val="Body"/>
+        <w:numPr>
+          <w:ilvl w:val="0"/>
+          <w:numId w:val="0"/>
+        </w:numPr>
+        <w:tabs>
+          <w:tab w:val="clear" w:pos="360"/>
+          <w:tab w:val="clear" w:pos="3600"/>
+          <w:tab w:val="clear" w:pos="7560"/>
+        </w:tabs>
+        <w:ind w:left="720"/>
+      </w:pPr>
+      <w:r>
+        <w:t>CompTIA</w:t>
+      </w:r>
+      <w:r>
+        <w:tab/>
+      </w:r>
+      <w:r>
+        <w:t>Security+</w:t>
+      </w:r>
+      <w:r>
+        <w:t xml:space="preserve"> SY-601</w:t>
+      </w:r>
+      <w:r>
+        <w:tab/>
+      </w:r>
+      <w:r>
+        <w:tab/>
+      </w:r>
+      <w:r>
+        <w:tab/>
+      </w:r>
+      <w:r>
+        <w:tab/>
+      </w:r>
+      <w:r>
+        <w:tab/>
+      </w:r>
+      <w:r>
+        <w:t>May 2022</w:t>
+      </w:r>
+    </w:p>
+    <w:p>
+      <w:pPr>
+        <w:pStyle w:val="Body"/>
+        <w:numPr>
+          <w:ilvl w:val="0"/>
+          <w:numId w:val="0"/>
+        </w:numPr>
+        <w:tabs>
+          <w:tab w:val="clear" w:pos="360"/>
+          <w:tab w:val="clear" w:pos="3600"/>
+          <w:tab w:val="clear" w:pos="7560"/>
+          <w:tab w:val="left" w:pos="720"/>
+        </w:tabs>
+        <w:ind w:left="720"/>
+      </w:pPr>
+      <w:r>
+        <w:tab/>
+      </w:r>
+      <w:r>
+        <w:tab/>
+      </w:r>
+      <w:r>
+        <w:t>Network+</w:t>
+      </w:r>
+      <w:r>
+        <w:t xml:space="preserve"> </w:t>
+      </w:r>
+      <w:r>
+        <w:t>N10-008</w:t>
+      </w:r>
+      <w:r>
+        <w:tab/>
+      </w:r>
+      <w:r>
+        <w:tab/>
+      </w:r>
+      <w:r>
+        <w:tab/>
+      </w:r>
+      <w:r>
+        <w:tab/>
+      </w:r>
+      <w:r>
+        <w:tab/>
+      </w:r>
+      <w:r>
+        <w:t>May 2023</w:t>
+      </w:r>
+    </w:p>
+    <w:p>
+      <w:pPr>
+        <w:pStyle w:val="Body"/>
+        <w:numPr>
+          <w:ilvl w:val="0"/>
+          <w:numId w:val="0"/>
+        </w:numPr>
+        <w:tabs>
+          <w:tab w:val="clear" w:pos="360"/>
+          <w:tab w:val="clear" w:pos="3600"/>
+          <w:tab w:val="clear" w:pos="7560"/>
+          <w:tab w:val="left" w:pos="720"/>
+        </w:tabs>
+        <w:ind w:left="720"/>
+      </w:pPr>
+      <w:r>
+        <w:tab/>
+      </w:r>
+      <w:r>
+        <w:tab/>
+        <w:t xml:space="preserve">CySA+ </w:t>
+      </w:r>
+      <w:r>
+        <w:t>CS0-003</w:t>
+      </w:r>
+    </w:p>
+    <w:p>
+      <w:pPr>
+        <w:pStyle w:val="Body"/>
+        <w:numPr>
+          <w:ilvl w:val="0"/>
+          <w:numId w:val="0"/>
+        </w:numPr>
+        <w:tabs>
+          <w:tab w:val="clear" w:pos="360"/>
+          <w:tab w:val="clear" w:pos="3600"/>
+          <w:tab w:val="clear" w:pos="7560"/>
+        </w:tabs>
+        <w:ind w:left="720"/>
+      </w:pPr>
+      <w:r>
+        <w:t>Microsoft</w:t>
+      </w:r>
+      <w:r>
+        <w:tab/>
+        <w:t>MTA Database Administration Fundamentals</w:t>
+      </w:r>
+      <w:r>
+        <w:tab/>
+      </w:r>
+      <w:r>
+        <w:tab/>
+      </w:r>
+      <w:r>
+        <w:t>February 2022</w:t>
+      </w:r>
+    </w:p>
+    <w:p>
+      <w:pPr>
+        <w:pStyle w:val="Body"/>
+        <w:numPr>
+          <w:ilvl w:val="0"/>
+          <w:numId w:val="0"/>
+        </w:numPr>
+        <w:tabs>
+          <w:tab w:val="clear" w:pos="360"/>
+          <w:tab w:val="clear" w:pos="3600"/>
+          <w:tab w:val="clear" w:pos="7560"/>
+        </w:tabs>
+        <w:ind w:left="720"/>
+      </w:pPr>
+      <w:r>
+        <w:tab/>
+      </w:r>
+      <w:r>
+        <w:tab/>
+      </w:r>
+      <w:r>
+        <w:t xml:space="preserve">Microsoft Office </w:t>
+      </w:r>
+      <w:r>
+        <w:t xml:space="preserve">2019 </w:t>
+      </w:r>
+      <w:r>
+        <w:t>Associate</w:t>
+      </w:r>
+      <w:r>
+        <w:tab/>
+      </w:r>
+      <w:r>
+        <w:tab/>
+      </w:r>
+      <w:r>
+        <w:tab/>
+        <w:t>March 2021</w:t>
+      </w:r>
+    </w:p>
+    <w:p>
+      <w:pPr>
+        <w:pStyle w:val="Body"/>
+        <w:numPr>
+          <w:ilvl w:val="0"/>
+          <w:numId w:val="0"/>
+        </w:numPr>
+        <w:tabs>
+          <w:tab w:val="clear" w:pos="360"/>
+          <w:tab w:val="clear" w:pos="3600"/>
+          <w:tab w:val="clear" w:pos="7560"/>
+        </w:tabs>
+        <w:ind w:left="720"/>
+      </w:pPr>
+      <w:r>
+        <w:t>Pearson</w:t>
+      </w:r>
+      <w:r>
+        <w:tab/>
+      </w:r>
+      <w:r>
+        <w:t>IC3 Digital Literacy Certification</w:t>
+      </w:r>
+      <w:r>
+        <w:tab/>
+      </w:r>
+      <w:r>
+        <w:tab/>
+      </w:r>
+      <w:r>
+        <w:tab/>
+        <w:t>November 2019</w:t>
+      </w:r>
+    </w:p>
+    <w:p>
+      <w:pPr>
+        <w:pStyle w:val="Body"/>
+        <w:numPr>
+          <w:ilvl w:val="0"/>
+          <w:numId w:val="0"/>
+        </w:numPr>
+        <w:tabs>
+          <w:tab w:val="clear" w:pos="360"/>
+          <w:tab w:val="clear" w:pos="3600"/>
+          <w:tab w:val="clear" w:pos="7560"/>
+        </w:tabs>
+        <w:ind w:left="720"/>
+      </w:pPr>
+      <w:r>
+        <w:t>Juniper</w:t>
+      </w:r>
+      <w:r>
+        <w:tab/>
+      </w:r>
+      <w:r>
+        <w:tab/>
+      </w:r>
+      <w:r>
+        <w:t>JNCIA-Junos</w:t>
+      </w:r>
+      <w:r>
+        <w:tab/>
+      </w:r>
+      <w:r>
+        <w:tab/>
+      </w:r>
+      <w:r>
+        <w:tab/>
+      </w:r>
+      <w:r>
+        <w:tab/>
+      </w:r>
+      <w:r>
+        <w:tab/>
+      </w:r>
+      <w:r>
+        <w:tab/>
+        <w:t>September 2022</w:t>
+      </w:r>
+    </w:p>
+    <w:p>
+      <w:pPr>
+        <w:pStyle w:val="Body"/>
+        <w:numPr>
+          <w:ilvl w:val="0"/>
+          <w:numId w:val="0"/>
+        </w:numPr>
+        <w:tabs>
+          <w:tab w:val="clear" w:pos="360"/>
+          <w:tab w:val="clear" w:pos="3600"/>
+          <w:tab w:val="clear" w:pos="7560"/>
+        </w:tabs>
+        <w:ind w:left="720"/>
+      </w:pPr>
+      <w:r>
+        <w:t>GIAC</w:t>
+      </w:r>
+      <w:r>
+        <w:tab/>
+      </w:r>
+      <w:r>
+        <w:tab/>
+      </w:r>
+      <w:r>
+        <w:t>GIAC Foundational Cybersecurity Technologies</w:t>
+      </w:r>
+      <w:r>
+        <w:tab/>
+      </w:r>
+      <w:r>
+        <w:t>September 2022</w:t>
       </w:r>
     </w:p>
     <w:p>
@@ -5035,7 +5048,7 @@
   <w:abstractNum w:abstractNumId="20" w15:restartNumberingAfterBreak="0">
     <w:nsid w:val="6E4F15F9"/>
     <w:multiLevelType w:val="hybridMultilevel"/>
-    <w:tmpl w:val="35205AC2"/>
+    <w:tmpl w:val="9FAAE29A"/>
     <w:lvl w:ilvl="0" w:tplc="04090001">
       <w:start w:val="1"/>
       <w:numFmt w:val="bullet"/>

</xml_diff>

<commit_message>
Update resume and fix cert desc +alt text
</commit_message>
<xml_diff>
--- a/media/Daniel-Tomov-Resume.docx
+++ b/media/Daniel-Tomov-Resume.docx
@@ -7,8 +7,13 @@
         <w:pStyle w:val="Name"/>
       </w:pPr>
       <w:r>
-        <w:t>Daniel Tomov</w:t>
-      </w:r>
+        <w:t xml:space="preserve">Daniel </w:t>
+      </w:r>
+      <w:proofErr w:type="spellStart"/>
+      <w:r>
+        <w:t>Tomov</w:t>
+      </w:r>
+      <w:proofErr w:type="spellEnd"/>
     </w:p>
     <w:p>
       <w:pPr>
@@ -272,7 +277,7 @@
                         </a:ln>
                         <a:extLst>
                           <a:ext uri="{909E8E84-426E-40dd-AFC4-6F175D3DCCD1}">
-                            <a14:hiddenFill xmlns:a14="http://schemas.microsoft.com/office/drawing/2010/main" xmlns:w="http://schemas.openxmlformats.org/wordprocessingml/2006/main" xmlns:w10="urn:schemas-microsoft-com:office:word" xmlns:v="urn:schemas-microsoft-com:vml" xmlns:o="urn:schemas-microsoft-com:office:office" xmlns:mv="urn:schemas-microsoft-com:mac:vml" xmlns:mo="http://schemas.microsoft.com/office/mac/office/2008/main" xmlns="">
+                            <a14:hiddenFill xmlns="" xmlns:mo="http://schemas.microsoft.com/office/mac/office/2008/main" xmlns:mv="urn:schemas-microsoft-com:mac:vml" xmlns:o="urn:schemas-microsoft-com:office:office" xmlns:v="urn:schemas-microsoft-com:vml" xmlns:w10="urn:schemas-microsoft-com:office:word" xmlns:w="http://schemas.openxmlformats.org/wordprocessingml/2006/main" xmlns:a14="http://schemas.microsoft.com/office/drawing/2010/main">
                               <a:noFill/>
                             </a14:hiddenFill>
                           </a:ext>
@@ -293,7 +298,7 @@
           </mc:Choice>
           <mc:Fallback>
             <w:pict>
-              <v:shapetype w14:anchorId="35B6FF57" id="_x0000_t32" coordsize="21600,21600" o:spt="32" o:oned="t" path="m,l21600,21600e" filled="f">
+              <v:shapetype w14:anchorId="6D5AFADA" id="_x0000_t32" coordsize="21600,21600" o:spt="32" o:oned="t" path="m,l21600,21600e" filled="f">
                 <v:path arrowok="t" fillok="f" o:connecttype="none"/>
                 <o:lock v:ext="edit" shapetype="t"/>
               </v:shapetype>
@@ -880,7 +885,15 @@
               </w:numPr>
             </w:pPr>
             <w:r>
-              <w:t>4 (AB Subscore: 4)</w:t>
+              <w:t xml:space="preserve">4 (AB </w:t>
+            </w:r>
+            <w:proofErr w:type="spellStart"/>
+            <w:r>
+              <w:t>Subscore</w:t>
+            </w:r>
+            <w:proofErr w:type="spellEnd"/>
+            <w:r>
+              <w:t>: 4)</w:t>
             </w:r>
           </w:p>
         </w:tc>
@@ -1225,7 +1238,13 @@
         <w:t xml:space="preserve"> Home Assistant to control smart devices from different vendors</w:t>
       </w:r>
       <w:r>
-        <w:t xml:space="preserve"> and integrate it into a single dashboard. </w:t>
+        <w:t xml:space="preserve"> and integrate </w:t>
+      </w:r>
+      <w:r>
+        <w:t>them</w:t>
+      </w:r>
+      <w:r>
+        <w:t xml:space="preserve"> into a dashboard. </w:t>
       </w:r>
     </w:p>
     <w:p>
@@ -1335,7 +1354,15 @@
         <w:pStyle w:val="Body"/>
       </w:pPr>
       <w:r>
-        <w:t xml:space="preserve">Used Proxmox to create </w:t>
+        <w:t xml:space="preserve">Used </w:t>
+      </w:r>
+      <w:proofErr w:type="spellStart"/>
+      <w:r>
+        <w:t>Proxmox</w:t>
+      </w:r>
+      <w:proofErr w:type="spellEnd"/>
+      <w:r>
+        <w:t xml:space="preserve"> to create </w:t>
       </w:r>
       <w:r>
         <w:t xml:space="preserve">containers </w:t>
@@ -1350,13 +1377,34 @@
         <w:t>Nginx, Apache Guacamole</w:t>
       </w:r>
       <w:r>
-        <w:t>, Samba, Jellyfin</w:t>
-      </w:r>
+        <w:t xml:space="preserve">, Samba, </w:t>
+      </w:r>
+      <w:proofErr w:type="spellStart"/>
+      <w:r>
+        <w:t>Jellyfin</w:t>
+      </w:r>
+      <w:proofErr w:type="spellEnd"/>
       <w:r>
         <w:t xml:space="preserve">, </w:t>
       </w:r>
       <w:r>
-        <w:t xml:space="preserve">Home Assistant, Tailscale, PiHole, </w:t>
+        <w:t xml:space="preserve">Home Assistant, </w:t>
+      </w:r>
+      <w:proofErr w:type="spellStart"/>
+      <w:r>
+        <w:t>Tailscale</w:t>
+      </w:r>
+      <w:proofErr w:type="spellEnd"/>
+      <w:r>
+        <w:t xml:space="preserve">, </w:t>
+      </w:r>
+      <w:proofErr w:type="spellStart"/>
+      <w:r>
+        <w:t>PiHole</w:t>
+      </w:r>
+      <w:proofErr w:type="spellEnd"/>
+      <w:r>
+        <w:t xml:space="preserve">, </w:t>
       </w:r>
       <w:r>
         <w:t>and Ubuntu on one machine.</w:t>
@@ -1452,12 +1500,14 @@
         <w:t xml:space="preserve"> </w:t>
       </w:r>
       <w:hyperlink r:id="rId11" w:history="1">
+        <w:proofErr w:type="spellStart"/>
         <w:r>
           <w:rPr>
             <w:rStyle w:val="Hyperlink"/>
           </w:rPr>
           <w:t>Codemonkey</w:t>
         </w:r>
+        <w:proofErr w:type="spellEnd"/>
       </w:hyperlink>
       <w:r>
         <w:t xml:space="preserve"> </w:t>
@@ -1469,18 +1519,36 @@
       </w:pPr>
       <w:r>
         <w:lastRenderedPageBreak/>
-        <w:t>Created a web app that performs similar functions to an Elgato Stream Deck. The app integrates with OBS through obs-websocket to control scenes and sources.</w:t>
+        <w:t xml:space="preserve">Created a web app that performs similar functions to an </w:t>
+      </w:r>
+      <w:proofErr w:type="spellStart"/>
+      <w:r>
+        <w:t>Elgato</w:t>
+      </w:r>
+      <w:proofErr w:type="spellEnd"/>
+      <w:r>
+        <w:t xml:space="preserve"> Stream Deck. The app integrates with OBS through </w:t>
+      </w:r>
+      <w:proofErr w:type="spellStart"/>
+      <w:r>
+        <w:t>obs-websocket</w:t>
+      </w:r>
+      <w:proofErr w:type="spellEnd"/>
+      <w:r>
+        <w:t xml:space="preserve"> to control scenes and sources.</w:t>
       </w:r>
       <w:r>
         <w:t xml:space="preserve"> </w:t>
       </w:r>
       <w:hyperlink r:id="rId12" w:history="1">
+        <w:proofErr w:type="spellStart"/>
         <w:r>
           <w:rPr>
             <w:rStyle w:val="Hyperlink"/>
           </w:rPr>
           <w:t>PythonStreamDeck</w:t>
         </w:r>
+        <w:proofErr w:type="spellEnd"/>
       </w:hyperlink>
       <w:r>
         <w:t xml:space="preserve"> </w:t>
@@ -1576,7 +1644,15 @@
         </w:numPr>
       </w:pPr>
       <w:r>
-        <w:t>Made Minecraft Server plugins based on requests from the Bukkit Forums.</w:t>
+        <w:t xml:space="preserve">Made Minecraft Server plugins based on requests from the </w:t>
+      </w:r>
+      <w:proofErr w:type="spellStart"/>
+      <w:r>
+        <w:t>Bukkit</w:t>
+      </w:r>
+      <w:proofErr w:type="spellEnd"/>
+      <w:r>
+        <w:t xml:space="preserve"> Forums.</w:t>
       </w:r>
       <w:r>
         <w:t xml:space="preserve"> </w:t>
@@ -1643,7 +1719,15 @@
         <w:t>n imaginary business</w:t>
       </w:r>
       <w:r>
-        <w:t xml:space="preserve"> called PandaBG. </w:t>
+        <w:t xml:space="preserve"> called </w:t>
+      </w:r>
+      <w:proofErr w:type="spellStart"/>
+      <w:r>
+        <w:t>PandaBG</w:t>
+      </w:r>
+      <w:proofErr w:type="spellEnd"/>
+      <w:r>
+        <w:t xml:space="preserve">. </w:t>
       </w:r>
       <w:r>
         <w:t>The business sells Bulgarian pr</w:t>
@@ -1658,18 +1742,28 @@
         <w:t xml:space="preserve"> The website was made </w:t>
       </w:r>
       <w:r>
-        <w:t>to apply to The STEM and Technology Academy at Landstown High School.</w:t>
+        <w:t xml:space="preserve">to apply to The STEM and Technology Academy at </w:t>
+      </w:r>
+      <w:proofErr w:type="spellStart"/>
+      <w:r>
+        <w:t>Landstown</w:t>
+      </w:r>
+      <w:proofErr w:type="spellEnd"/>
+      <w:r>
+        <w:t xml:space="preserve"> High School.</w:t>
       </w:r>
       <w:r>
         <w:t xml:space="preserve"> </w:t>
       </w:r>
       <w:hyperlink r:id="rId15" w:history="1">
+        <w:proofErr w:type="spellStart"/>
         <w:r>
           <w:rPr>
             <w:rStyle w:val="Hyperlink"/>
           </w:rPr>
           <w:t>PandaBG</w:t>
         </w:r>
+        <w:proofErr w:type="spellEnd"/>
       </w:hyperlink>
     </w:p>
     <w:p>
@@ -1857,11 +1951,24 @@
         <w:t xml:space="preserve">Hack the </w:t>
       </w:r>
       <w:r>
-        <w:t>Box, TryHackMe, a</w:t>
-      </w:r>
-      <w:r>
-        <w:t>nd Vulnhub</w:t>
-      </w:r>
+        <w:t xml:space="preserve">Box, </w:t>
+      </w:r>
+      <w:proofErr w:type="spellStart"/>
+      <w:r>
+        <w:t>TryHackMe</w:t>
+      </w:r>
+      <w:proofErr w:type="spellEnd"/>
+      <w:r>
+        <w:t>, a</w:t>
+      </w:r>
+      <w:r>
+        <w:t xml:space="preserve">nd </w:t>
+      </w:r>
+      <w:proofErr w:type="spellStart"/>
+      <w:r>
+        <w:t>Vulnhub</w:t>
+      </w:r>
+      <w:proofErr w:type="spellEnd"/>
       <w:r>
         <w:tab/>
       </w:r>
@@ -1994,8 +2101,13 @@
       <w:r>
         <w:t xml:space="preserve"> places out of all of Virginia schools in </w:t>
       </w:r>
-      <w:r>
-        <w:t xml:space="preserve">RUSecure </w:t>
+      <w:proofErr w:type="spellStart"/>
+      <w:r>
+        <w:t>RUSecure</w:t>
+      </w:r>
+      <w:proofErr w:type="spellEnd"/>
+      <w:r>
+        <w:t xml:space="preserve"> </w:t>
       </w:r>
       <w:r>
         <w:t>CTF challenges organized by Radford University</w:t>
@@ -2033,7 +2145,15 @@
         <w:t xml:space="preserve"> place </w:t>
       </w:r>
       <w:r>
-        <w:t>out of all of Virginia schools in RUSecure CTF challenges organized by Radford University</w:t>
+        <w:t xml:space="preserve">out of all of Virginia schools in </w:t>
+      </w:r>
+      <w:proofErr w:type="spellStart"/>
+      <w:r>
+        <w:t>RUSecure</w:t>
+      </w:r>
+      <w:proofErr w:type="spellEnd"/>
+      <w:r>
+        <w:t xml:space="preserve"> CTF challenges organized by Radford University</w:t>
       </w:r>
       <w:r>
         <w:t xml:space="preserve"> in both Qualifying and Final Rounds</w:t>
@@ -2056,17 +2176,27 @@
         <w:t xml:space="preserve">Received more than </w:t>
       </w:r>
       <w:r>
-        <w:t>140</w:t>
+        <w:t>14</w:t>
+      </w:r>
+      <w:r>
+        <w:t>5</w:t>
       </w:r>
       <w:r>
         <w:t xml:space="preserve">,000 </w:t>
       </w:r>
       <w:r>
-        <w:t>points in CyberStar</w:t>
+        <w:t xml:space="preserve">points in </w:t>
+      </w:r>
+      <w:proofErr w:type="spellStart"/>
+      <w:proofErr w:type="gramStart"/>
+      <w:r>
+        <w:t>CyberStar</w:t>
       </w:r>
       <w:r>
         <w:t>t</w:t>
       </w:r>
+      <w:proofErr w:type="spellEnd"/>
+      <w:proofErr w:type="gramEnd"/>
     </w:p>
     <w:p>
       <w:pPr>
@@ -2091,7 +2221,7 @@
         <w:t>in STEM Trifecta Challenge</w:t>
       </w:r>
       <w:r>
-        <w:t>.</w:t>
+        <w:t xml:space="preserve"> 2021</w:t>
       </w:r>
     </w:p>
     <w:p>
@@ -2116,6 +2246,9 @@
       <w:r>
         <w:t xml:space="preserve">NIST Cybersecurity Career Awareness Week (CCAW) </w:t>
       </w:r>
+      <w:r>
+        <w:t xml:space="preserve"> 2022</w:t>
+      </w:r>
     </w:p>
     <w:p>
       <w:pPr>
@@ -2143,10 +2276,21 @@
         <w:t>n</w:t>
       </w:r>
       <w:r>
-        <w:t xml:space="preserve"> Annual </w:t>
-      </w:r>
-      <w:r>
-        <w:t>ODU CyberOps CTF</w:t>
+        <w:t xml:space="preserve"> </w:t>
+      </w:r>
+      <w:r>
+        <w:t xml:space="preserve">ODU </w:t>
+      </w:r>
+      <w:proofErr w:type="spellStart"/>
+      <w:r>
+        <w:t>CyberOps</w:t>
+      </w:r>
+      <w:proofErr w:type="spellEnd"/>
+      <w:r>
+        <w:t xml:space="preserve"> CTF</w:t>
+      </w:r>
+      <w:r>
+        <w:t xml:space="preserve"> 2022</w:t>
       </w:r>
     </w:p>
     <w:p>
@@ -2169,7 +2313,10 @@
         <w:t xml:space="preserve"> </w:t>
       </w:r>
       <w:r>
-        <w:t>place in Longwood 2023 CTF</w:t>
+        <w:t>place in Longwood CTF</w:t>
+      </w:r>
+      <w:r>
+        <w:t xml:space="preserve"> 2023</w:t>
       </w:r>
     </w:p>
     <w:p>
@@ -2294,7 +2441,14 @@
       </w:r>
       <w:r>
         <w:tab/>
-        <w:t xml:space="preserve">CySA+ </w:t>
+      </w:r>
+      <w:proofErr w:type="spellStart"/>
+      <w:r>
+        <w:t>CySA</w:t>
+      </w:r>
+      <w:proofErr w:type="spellEnd"/>
+      <w:r>
+        <w:t xml:space="preserve">+ </w:t>
       </w:r>
       <w:r>
         <w:t>CS0-003</w:t>
@@ -2401,12 +2555,14 @@
         </w:tabs>
         <w:ind w:left="720"/>
       </w:pPr>
+      <w:proofErr w:type="spellStart"/>
       <w:r>
         <w:t>Pearson</w:t>
       </w:r>
       <w:r>
         <w:t>Vue</w:t>
       </w:r>
+      <w:proofErr w:type="spellEnd"/>
       <w:r>
         <w:tab/>
       </w:r>
@@ -2501,6 +2657,40 @@
       </w:r>
       <w:r>
         <w:t>September 2022</w:t>
+      </w:r>
+    </w:p>
+    <w:p>
+      <w:pPr>
+        <w:pStyle w:val="Body"/>
+        <w:numPr>
+          <w:ilvl w:val="0"/>
+          <w:numId w:val="0"/>
+        </w:numPr>
+        <w:tabs>
+          <w:tab w:val="clear" w:pos="360"/>
+          <w:tab w:val="clear" w:pos="3600"/>
+          <w:tab w:val="clear" w:pos="7560"/>
+        </w:tabs>
+      </w:pPr>
+      <w:r>
+        <w:tab/>
+      </w:r>
+      <w:r>
+        <w:tab/>
+      </w:r>
+      <w:r>
+        <w:tab/>
+        <w:t>GIAC Security Essentials Certification</w:t>
+      </w:r>
+      <w:r>
+        <w:tab/>
+      </w:r>
+      <w:r>
+        <w:tab/>
+      </w:r>
+      <w:r>
+        <w:tab/>
+        <w:t>September 2023</w:t>
       </w:r>
     </w:p>
     <w:p>
@@ -2713,7 +2903,13 @@
               <w:ind w:left="295"/>
             </w:pPr>
             <w:r>
-              <w:t>Twenty-Eight place in the 21</w:t>
+              <w:t>Twenty-Eight</w:t>
+            </w:r>
+            <w:r>
+              <w:t>h</w:t>
+            </w:r>
+            <w:r>
+              <w:t xml:space="preserve"> place in the 21</w:t>
             </w:r>
             <w:r>
               <w:rPr>
@@ -2771,7 +2967,15 @@
         <w:t>Fourteen</w:t>
       </w:r>
       <w:r>
-        <w:t xml:space="preserve"> times at Landstown High School</w:t>
+        <w:t xml:space="preserve"> times at </w:t>
+      </w:r>
+      <w:proofErr w:type="spellStart"/>
+      <w:r>
+        <w:t>Landstown</w:t>
+      </w:r>
+      <w:proofErr w:type="spellEnd"/>
+      <w:r>
+        <w:t xml:space="preserve"> High School</w:t>
       </w:r>
     </w:p>
     <w:p>

</xml_diff>

<commit_message>
fix: SY-601 -> SY0-601
</commit_message>
<xml_diff>
--- a/media/Daniel-Tomov-Resume.docx
+++ b/media/Daniel-Tomov-Resume.docx
@@ -7,13 +7,8 @@
         <w:pStyle w:val="Name"/>
       </w:pPr>
       <w:r>
-        <w:t xml:space="preserve">Daniel </w:t>
-      </w:r>
-      <w:proofErr w:type="spellStart"/>
-      <w:r>
-        <w:t>Tomov</w:t>
-      </w:r>
-      <w:proofErr w:type="spellEnd"/>
+        <w:t>Daniel Tomov</w:t>
+      </w:r>
     </w:p>
     <w:p>
       <w:pPr>
@@ -277,7 +272,7 @@
                         </a:ln>
                         <a:extLst>
                           <a:ext uri="{909E8E84-426E-40dd-AFC4-6F175D3DCCD1}">
-                            <a14:hiddenFill xmlns="" xmlns:mo="http://schemas.microsoft.com/office/mac/office/2008/main" xmlns:mv="urn:schemas-microsoft-com:mac:vml" xmlns:o="urn:schemas-microsoft-com:office:office" xmlns:v="urn:schemas-microsoft-com:vml" xmlns:w10="urn:schemas-microsoft-com:office:word" xmlns:w="http://schemas.openxmlformats.org/wordprocessingml/2006/main" xmlns:a14="http://schemas.microsoft.com/office/drawing/2010/main">
+                            <a14:hiddenFill xmlns:a14="http://schemas.microsoft.com/office/drawing/2010/main" xmlns:w="http://schemas.openxmlformats.org/wordprocessingml/2006/main" xmlns:w10="urn:schemas-microsoft-com:office:word" xmlns:v="urn:schemas-microsoft-com:vml" xmlns:o="urn:schemas-microsoft-com:office:office" xmlns:mv="urn:schemas-microsoft-com:mac:vml" xmlns:mo="http://schemas.microsoft.com/office/mac/office/2008/main" xmlns="">
                               <a:noFill/>
                             </a14:hiddenFill>
                           </a:ext>
@@ -298,7 +293,7 @@
           </mc:Choice>
           <mc:Fallback>
             <w:pict>
-              <v:shapetype w14:anchorId="6D5AFADA" id="_x0000_t32" coordsize="21600,21600" o:spt="32" o:oned="t" path="m,l21600,21600e" filled="f">
+              <v:shapetype w14:anchorId="7020AA7D" id="_x0000_t32" coordsize="21600,21600" o:spt="32" o:oned="t" path="m,l21600,21600e" filled="f">
                 <v:path arrowok="t" fillok="f" o:connecttype="none"/>
                 <o:lock v:ext="edit" shapetype="t"/>
               </v:shapetype>
@@ -885,15 +880,7 @@
               </w:numPr>
             </w:pPr>
             <w:r>
-              <w:t xml:space="preserve">4 (AB </w:t>
-            </w:r>
-            <w:proofErr w:type="spellStart"/>
-            <w:r>
-              <w:t>Subscore</w:t>
-            </w:r>
-            <w:proofErr w:type="spellEnd"/>
-            <w:r>
-              <w:t>: 4)</w:t>
+              <w:t>4 (AB Subscore: 4)</w:t>
             </w:r>
           </w:p>
         </w:tc>
@@ -1354,15 +1341,7 @@
         <w:pStyle w:val="Body"/>
       </w:pPr>
       <w:r>
-        <w:t xml:space="preserve">Used </w:t>
-      </w:r>
-      <w:proofErr w:type="spellStart"/>
-      <w:r>
-        <w:t>Proxmox</w:t>
-      </w:r>
-      <w:proofErr w:type="spellEnd"/>
-      <w:r>
-        <w:t xml:space="preserve"> to create </w:t>
+        <w:t xml:space="preserve">Used Proxmox to create </w:t>
       </w:r>
       <w:r>
         <w:t xml:space="preserve">containers </w:t>
@@ -1377,34 +1356,13 @@
         <w:t>Nginx, Apache Guacamole</w:t>
       </w:r>
       <w:r>
-        <w:t xml:space="preserve">, Samba, </w:t>
-      </w:r>
-      <w:proofErr w:type="spellStart"/>
-      <w:r>
-        <w:t>Jellyfin</w:t>
-      </w:r>
-      <w:proofErr w:type="spellEnd"/>
+        <w:t>, Samba, Jellyfin</w:t>
+      </w:r>
       <w:r>
         <w:t xml:space="preserve">, </w:t>
       </w:r>
       <w:r>
-        <w:t xml:space="preserve">Home Assistant, </w:t>
-      </w:r>
-      <w:proofErr w:type="spellStart"/>
-      <w:r>
-        <w:t>Tailscale</w:t>
-      </w:r>
-      <w:proofErr w:type="spellEnd"/>
-      <w:r>
-        <w:t xml:space="preserve">, </w:t>
-      </w:r>
-      <w:proofErr w:type="spellStart"/>
-      <w:r>
-        <w:t>PiHole</w:t>
-      </w:r>
-      <w:proofErr w:type="spellEnd"/>
-      <w:r>
-        <w:t xml:space="preserve">, </w:t>
+        <w:t xml:space="preserve">Home Assistant, Tailscale, PiHole, </w:t>
       </w:r>
       <w:r>
         <w:t>and Ubuntu on one machine.</w:t>
@@ -1500,14 +1458,12 @@
         <w:t xml:space="preserve"> </w:t>
       </w:r>
       <w:hyperlink r:id="rId11" w:history="1">
-        <w:proofErr w:type="spellStart"/>
         <w:r>
           <w:rPr>
             <w:rStyle w:val="Hyperlink"/>
           </w:rPr>
           <w:t>Codemonkey</w:t>
         </w:r>
-        <w:proofErr w:type="spellEnd"/>
       </w:hyperlink>
       <w:r>
         <w:t xml:space="preserve"> </w:t>
@@ -1519,36 +1475,18 @@
       </w:pPr>
       <w:r>
         <w:lastRenderedPageBreak/>
-        <w:t xml:space="preserve">Created a web app that performs similar functions to an </w:t>
-      </w:r>
-      <w:proofErr w:type="spellStart"/>
-      <w:r>
-        <w:t>Elgato</w:t>
-      </w:r>
-      <w:proofErr w:type="spellEnd"/>
-      <w:r>
-        <w:t xml:space="preserve"> Stream Deck. The app integrates with OBS through </w:t>
-      </w:r>
-      <w:proofErr w:type="spellStart"/>
-      <w:r>
-        <w:t>obs-websocket</w:t>
-      </w:r>
-      <w:proofErr w:type="spellEnd"/>
-      <w:r>
-        <w:t xml:space="preserve"> to control scenes and sources.</w:t>
+        <w:t>Created a web app that performs similar functions to an Elgato Stream Deck. The app integrates with OBS through obs-websocket to control scenes and sources.</w:t>
       </w:r>
       <w:r>
         <w:t xml:space="preserve"> </w:t>
       </w:r>
       <w:hyperlink r:id="rId12" w:history="1">
-        <w:proofErr w:type="spellStart"/>
         <w:r>
           <w:rPr>
             <w:rStyle w:val="Hyperlink"/>
           </w:rPr>
           <w:t>PythonStreamDeck</w:t>
         </w:r>
-        <w:proofErr w:type="spellEnd"/>
       </w:hyperlink>
       <w:r>
         <w:t xml:space="preserve"> </w:t>
@@ -1644,15 +1582,7 @@
         </w:numPr>
       </w:pPr>
       <w:r>
-        <w:t xml:space="preserve">Made Minecraft Server plugins based on requests from the </w:t>
-      </w:r>
-      <w:proofErr w:type="spellStart"/>
-      <w:r>
-        <w:t>Bukkit</w:t>
-      </w:r>
-      <w:proofErr w:type="spellEnd"/>
-      <w:r>
-        <w:t xml:space="preserve"> Forums.</w:t>
+        <w:t>Made Minecraft Server plugins based on requests from the Bukkit Forums.</w:t>
       </w:r>
       <w:r>
         <w:t xml:space="preserve"> </w:t>
@@ -1719,15 +1649,7 @@
         <w:t>n imaginary business</w:t>
       </w:r>
       <w:r>
-        <w:t xml:space="preserve"> called </w:t>
-      </w:r>
-      <w:proofErr w:type="spellStart"/>
-      <w:r>
-        <w:t>PandaBG</w:t>
-      </w:r>
-      <w:proofErr w:type="spellEnd"/>
-      <w:r>
-        <w:t xml:space="preserve">. </w:t>
+        <w:t xml:space="preserve"> called PandaBG. </w:t>
       </w:r>
       <w:r>
         <w:t>The business sells Bulgarian pr</w:t>
@@ -1742,28 +1664,18 @@
         <w:t xml:space="preserve"> The website was made </w:t>
       </w:r>
       <w:r>
-        <w:t xml:space="preserve">to apply to The STEM and Technology Academy at </w:t>
-      </w:r>
-      <w:proofErr w:type="spellStart"/>
-      <w:r>
-        <w:t>Landstown</w:t>
-      </w:r>
-      <w:proofErr w:type="spellEnd"/>
-      <w:r>
-        <w:t xml:space="preserve"> High School.</w:t>
+        <w:t>to apply to The STEM and Technology Academy at Landstown High School.</w:t>
       </w:r>
       <w:r>
         <w:t xml:space="preserve"> </w:t>
       </w:r>
       <w:hyperlink r:id="rId15" w:history="1">
-        <w:proofErr w:type="spellStart"/>
         <w:r>
           <w:rPr>
             <w:rStyle w:val="Hyperlink"/>
           </w:rPr>
           <w:t>PandaBG</w:t>
         </w:r>
-        <w:proofErr w:type="spellEnd"/>
       </w:hyperlink>
     </w:p>
     <w:p>
@@ -1951,24 +1863,11 @@
         <w:t xml:space="preserve">Hack the </w:t>
       </w:r>
       <w:r>
-        <w:t xml:space="preserve">Box, </w:t>
-      </w:r>
-      <w:proofErr w:type="spellStart"/>
-      <w:r>
-        <w:t>TryHackMe</w:t>
-      </w:r>
-      <w:proofErr w:type="spellEnd"/>
-      <w:r>
-        <w:t>, a</w:t>
-      </w:r>
-      <w:r>
-        <w:t xml:space="preserve">nd </w:t>
-      </w:r>
-      <w:proofErr w:type="spellStart"/>
-      <w:r>
-        <w:t>Vulnhub</w:t>
-      </w:r>
-      <w:proofErr w:type="spellEnd"/>
+        <w:t>Box, TryHackMe, a</w:t>
+      </w:r>
+      <w:r>
+        <w:t>nd Vulnhub</w:t>
+      </w:r>
       <w:r>
         <w:tab/>
       </w:r>
@@ -2101,13 +2000,8 @@
       <w:r>
         <w:t xml:space="preserve"> places out of all of Virginia schools in </w:t>
       </w:r>
-      <w:proofErr w:type="spellStart"/>
-      <w:r>
-        <w:t>RUSecure</w:t>
-      </w:r>
-      <w:proofErr w:type="spellEnd"/>
-      <w:r>
-        <w:t xml:space="preserve"> </w:t>
+      <w:r>
+        <w:t xml:space="preserve">RUSecure </w:t>
       </w:r>
       <w:r>
         <w:t>CTF challenges organized by Radford University</w:t>
@@ -2145,15 +2039,7 @@
         <w:t xml:space="preserve"> place </w:t>
       </w:r>
       <w:r>
-        <w:t xml:space="preserve">out of all of Virginia schools in </w:t>
-      </w:r>
-      <w:proofErr w:type="spellStart"/>
-      <w:r>
-        <w:t>RUSecure</w:t>
-      </w:r>
-      <w:proofErr w:type="spellEnd"/>
-      <w:r>
-        <w:t xml:space="preserve"> CTF challenges organized by Radford University</w:t>
+        <w:t>out of all of Virginia schools in RUSecure CTF challenges organized by Radford University</w:t>
       </w:r>
       <w:r>
         <w:t xml:space="preserve"> in both Qualifying and Final Rounds</w:t>
@@ -2185,18 +2071,11 @@
         <w:t xml:space="preserve">,000 </w:t>
       </w:r>
       <w:r>
-        <w:t xml:space="preserve">points in </w:t>
-      </w:r>
-      <w:proofErr w:type="spellStart"/>
-      <w:proofErr w:type="gramStart"/>
-      <w:r>
-        <w:t>CyberStar</w:t>
+        <w:t>points in CyberStar</w:t>
       </w:r>
       <w:r>
         <w:t>t</w:t>
       </w:r>
-      <w:proofErr w:type="spellEnd"/>
-      <w:proofErr w:type="gramEnd"/>
     </w:p>
     <w:p>
       <w:pPr>
@@ -2279,15 +2158,7 @@
         <w:t xml:space="preserve"> </w:t>
       </w:r>
       <w:r>
-        <w:t xml:space="preserve">ODU </w:t>
-      </w:r>
-      <w:proofErr w:type="spellStart"/>
-      <w:r>
-        <w:t>CyberOps</w:t>
-      </w:r>
-      <w:proofErr w:type="spellEnd"/>
-      <w:r>
-        <w:t xml:space="preserve"> CTF</w:t>
+        <w:t>ODU CyberOps CTF</w:t>
       </w:r>
       <w:r>
         <w:t xml:space="preserve"> 2022</w:t>
@@ -2351,7 +2222,13 @@
         <w:t>Security+</w:t>
       </w:r>
       <w:r>
-        <w:t xml:space="preserve"> SY-601</w:t>
+        <w:t xml:space="preserve"> SY</w:t>
+      </w:r>
+      <w:r>
+        <w:t>0</w:t>
+      </w:r>
+      <w:r>
+        <w:t>-601</w:t>
       </w:r>
       <w:r>
         <w:tab/>
@@ -2441,14 +2318,7 @@
       </w:r>
       <w:r>
         <w:tab/>
-      </w:r>
-      <w:proofErr w:type="spellStart"/>
-      <w:r>
-        <w:t>CySA</w:t>
-      </w:r>
-      <w:proofErr w:type="spellEnd"/>
-      <w:r>
-        <w:t xml:space="preserve">+ </w:t>
+        <w:t xml:space="preserve">CySA+ </w:t>
       </w:r>
       <w:r>
         <w:t>CS0-003</w:t>
@@ -2555,14 +2425,12 @@
         </w:tabs>
         <w:ind w:left="720"/>
       </w:pPr>
-      <w:proofErr w:type="spellStart"/>
       <w:r>
         <w:t>Pearson</w:t>
       </w:r>
       <w:r>
         <w:t>Vue</w:t>
       </w:r>
-      <w:proofErr w:type="spellEnd"/>
       <w:r>
         <w:tab/>
       </w:r>
@@ -2967,15 +2835,7 @@
         <w:t>Fourteen</w:t>
       </w:r>
       <w:r>
-        <w:t xml:space="preserve"> times at </w:t>
-      </w:r>
-      <w:proofErr w:type="spellStart"/>
-      <w:r>
-        <w:t>Landstown</w:t>
-      </w:r>
-      <w:proofErr w:type="spellEnd"/>
-      <w:r>
-        <w:t xml:space="preserve"> High School</w:t>
+        <w:t xml:space="preserve"> times at Landstown High School</w:t>
       </w:r>
     </w:p>
     <w:p>

</xml_diff>